<commit_message>
descriptions for the details in the film system
</commit_message>
<xml_diff>
--- a/description-2.docx
+++ b/description-2.docx
@@ -14,455 +14,75 @@
     </w:p>
     <w:p>
       <w:pPr>
-        <w:jc w:val="center"/>
-        <w:rPr>
-          <w:szCs w:val="24"/>
-        </w:rPr>
-      </w:pPr>
-      <w:r>
-        <w:rPr>
-          <w:rFonts w:ascii="Times New Roman" w:eastAsia="宋体" w:hAnsi="Times New Roman" w:cs="Times New Roman"/>
-          <w:szCs w:val="24"/>
-        </w:rPr>
-        <w:object w:dxaOrig="1180" w:dyaOrig="1280">
-          <v:shapetype id="_x0000_t75" coordsize="21600,21600" o:spt="75" o:preferrelative="t" path="m@4@5l@4@11@9@11@9@5xe" filled="f" stroked="f">
-            <v:stroke joinstyle="miter"/>
-            <v:formulas>
-              <v:f eqn="if lineDrawn pixelLineWidth 0"/>
-              <v:f eqn="sum @0 1 0"/>
-              <v:f eqn="sum 0 0 @1"/>
-              <v:f eqn="prod @2 1 2"/>
-              <v:f eqn="prod @3 21600 pixelWidth"/>
-              <v:f eqn="prod @3 21600 pixelHeight"/>
-              <v:f eqn="sum @0 0 1"/>
-              <v:f eqn="prod @6 1 2"/>
-              <v:f eqn="prod @7 21600 pixelWidth"/>
-              <v:f eqn="sum @8 21600 0"/>
-              <v:f eqn="prod @7 21600 pixelHeight"/>
-              <v:f eqn="sum @10 21600 0"/>
-            </v:formulas>
-            <v:path o:extrusionok="f" gradientshapeok="t" o:connecttype="rect"/>
-            <o:lock v:ext="edit" aspectratio="t"/>
-          </v:shapetype>
-          <v:shape id="_x0000_i1025" type="#_x0000_t75" style="width:59.3pt;height:63.9pt" o:ole="">
-            <v:imagedata r:id="rId8" o:title="" grayscale="t" bilevel="t"/>
-          </v:shape>
-          <o:OLEObject Type="Embed" ProgID="Photoshop.Image.7" ShapeID="_x0000_i1025" DrawAspect="Content" ObjectID="_1637518307" r:id="rId9">
-            <o:FieldCodes>\s</o:FieldCodes>
-          </o:OLEObject>
-        </w:object>
-      </w:r>
-      <w:r>
-        <w:t xml:space="preserve">   </w:t>
-      </w:r>
-      <w:r>
-        <w:rPr>
-          <w:rFonts w:ascii="Times New Roman" w:eastAsia="宋体" w:hAnsi="Times New Roman" w:cs="Times New Roman"/>
-          <w:szCs w:val="24"/>
-        </w:rPr>
-        <w:object w:dxaOrig="1080" w:dyaOrig="1280">
-          <v:shape id="_x0000_i1026" type="#_x0000_t75" style="width:54.3pt;height:63.9pt" o:ole="">
-            <v:imagedata r:id="rId10" o:title="" grayscale="t" bilevel="t"/>
-          </v:shape>
-          <o:OLEObject Type="Embed" ProgID="Photoshop.Image.7" ShapeID="_x0000_i1026" DrawAspect="Content" ObjectID="_1637518308" r:id="rId11">
-            <o:FieldCodes>\s</o:FieldCodes>
-          </o:OLEObject>
-        </w:object>
-      </w:r>
-      <w:r>
-        <w:t xml:space="preserve">   </w:t>
-      </w:r>
-      <w:r>
-        <w:rPr>
-          <w:rFonts w:ascii="Times New Roman" w:eastAsia="宋体" w:hAnsi="Times New Roman" w:cs="Times New Roman"/>
-          <w:szCs w:val="24"/>
-        </w:rPr>
-        <w:object w:dxaOrig="820" w:dyaOrig="1280">
-          <v:shape id="_x0000_i1027" type="#_x0000_t75" style="width:40.8pt;height:63.9pt" o:ole="">
-            <v:imagedata r:id="rId12" o:title="" grayscale="t" bilevel="t"/>
-          </v:shape>
-          <o:OLEObject Type="Embed" ProgID="Photoshop.Image.7" ShapeID="_x0000_i1027" DrawAspect="Content" ObjectID="_1637518309" r:id="rId13">
-            <o:FieldCodes>\s</o:FieldCodes>
-          </o:OLEObject>
-        </w:object>
-      </w:r>
-      <w:r>
-        <w:t xml:space="preserve">    </w:t>
-      </w:r>
-      <w:r>
-        <w:rPr>
-          <w:rFonts w:ascii="Times New Roman" w:eastAsia="宋体" w:hAnsi="Times New Roman" w:cs="Times New Roman"/>
-          <w:szCs w:val="24"/>
-        </w:rPr>
-        <w:object w:dxaOrig="780" w:dyaOrig="1280">
-          <v:shape id="_x0000_i1028" type="#_x0000_t75" style="width:38.9pt;height:63.9pt" o:ole="">
-            <v:imagedata r:id="rId14" o:title="" grayscale="t" bilevel="t"/>
-          </v:shape>
-          <o:OLEObject Type="Embed" ProgID="Photoshop.Image.7" ShapeID="_x0000_i1028" DrawAspect="Content" ObjectID="_1637518310" r:id="rId15">
-            <o:FieldCodes>\s</o:FieldCodes>
-          </o:OLEObject>
-        </w:object>
+        <w:pStyle w:val="6"/>
+        <w:rPr>
+          <w:color w:val="FF0000"/>
+        </w:rPr>
+      </w:pPr>
+      <w:bookmarkStart w:id="0" w:name="_Hlk26903844"/>
+      <w:bookmarkStart w:id="1" w:name="_GoBack"/>
+      <w:bookmarkEnd w:id="1"/>
+      <w:r>
+        <w:rPr>
+          <w:rFonts w:hint="eastAsia"/>
+          <w:color w:val="FF0000"/>
+        </w:rPr>
+        <w:t>负责的任务：数据库设计、系统测试</w:t>
       </w:r>
     </w:p>
     <w:p>
       <w:pPr>
-        <w:jc w:val="center"/>
-        <w:rPr>
-          <w:rFonts w:eastAsia="华文行楷"/>
-          <w:sz w:val="72"/>
-        </w:rPr>
-      </w:pPr>
-    </w:p>
-    <w:p>
-      <w:pPr>
-        <w:jc w:val="center"/>
-        <w:rPr>
-          <w:rFonts w:eastAsia="宋体"/>
-          <w:b/>
-          <w:bCs/>
-          <w:sz w:val="52"/>
-          <w:szCs w:val="52"/>
-        </w:rPr>
-      </w:pPr>
-      <w:r>
-        <w:rPr>
-          <w:rFonts w:hint="eastAsia"/>
-          <w:b/>
-          <w:bCs/>
-          <w:sz w:val="52"/>
-          <w:szCs w:val="52"/>
-        </w:rPr>
-        <w:t>《数据库应用实践》课程报告</w:t>
-      </w:r>
-    </w:p>
-    <w:p>
-      <w:pPr>
-        <w:rPr>
-          <w:szCs w:val="24"/>
-        </w:rPr>
-      </w:pPr>
-    </w:p>
-    <w:p/>
-    <w:p/>
-    <w:p>
-      <w:pPr>
-        <w:ind w:firstLineChars="450" w:firstLine="1980"/>
-        <w:rPr>
-          <w:b/>
-          <w:sz w:val="44"/>
-          <w:szCs w:val="44"/>
-          <w:u w:val="single"/>
-        </w:rPr>
-      </w:pPr>
-      <w:r>
-        <w:rPr>
-          <w:rFonts w:hint="eastAsia"/>
-          <w:sz w:val="44"/>
-          <w:szCs w:val="44"/>
-        </w:rPr>
-        <w:t>学号：</w:t>
-      </w:r>
-      <w:r>
-        <w:rPr>
-          <w:sz w:val="44"/>
-          <w:szCs w:val="44"/>
-          <w:u w:val="single"/>
-        </w:rPr>
-        <w:t xml:space="preserve">               </w:t>
-      </w:r>
-    </w:p>
-    <w:p>
-      <w:pPr>
-        <w:ind w:firstLineChars="450" w:firstLine="1980"/>
-        <w:rPr>
-          <w:sz w:val="44"/>
-          <w:szCs w:val="44"/>
-          <w:u w:val="single"/>
-        </w:rPr>
-      </w:pPr>
-      <w:r>
-        <w:rPr>
-          <w:rFonts w:hint="eastAsia"/>
-          <w:sz w:val="44"/>
-          <w:szCs w:val="44"/>
-        </w:rPr>
-        <w:t>姓名：</w:t>
-      </w:r>
-      <w:r>
-        <w:rPr>
-          <w:sz w:val="44"/>
-          <w:szCs w:val="44"/>
-          <w:u w:val="single"/>
-        </w:rPr>
-        <w:t xml:space="preserve">               </w:t>
-      </w:r>
-    </w:p>
-    <w:p>
-      <w:pPr>
-        <w:ind w:firstLineChars="450" w:firstLine="1980"/>
-        <w:rPr>
-          <w:sz w:val="44"/>
-          <w:szCs w:val="44"/>
-        </w:rPr>
-      </w:pPr>
-      <w:r>
-        <w:rPr>
-          <w:rFonts w:hint="eastAsia"/>
-          <w:sz w:val="44"/>
-          <w:szCs w:val="44"/>
-        </w:rPr>
-        <w:t>年级：</w:t>
-      </w:r>
-      <w:r>
-        <w:rPr>
-          <w:sz w:val="44"/>
-          <w:szCs w:val="44"/>
-          <w:u w:val="single"/>
-        </w:rPr>
-        <w:t xml:space="preserve">               </w:t>
-      </w:r>
-    </w:p>
-    <w:p>
-      <w:pPr>
-        <w:ind w:firstLineChars="450" w:firstLine="1980"/>
-        <w:rPr>
-          <w:sz w:val="44"/>
-          <w:szCs w:val="44"/>
-        </w:rPr>
-      </w:pPr>
-      <w:r>
-        <w:rPr>
-          <w:rFonts w:hint="eastAsia"/>
-          <w:sz w:val="44"/>
-          <w:szCs w:val="44"/>
-        </w:rPr>
-        <w:t>学院：</w:t>
-      </w:r>
-      <w:r>
-        <w:rPr>
-          <w:sz w:val="44"/>
-          <w:szCs w:val="44"/>
-          <w:u w:val="single"/>
-        </w:rPr>
-        <w:t xml:space="preserve">               </w:t>
-      </w:r>
-    </w:p>
-    <w:p>
-      <w:pPr>
-        <w:ind w:firstLineChars="450" w:firstLine="1980"/>
-        <w:rPr>
-          <w:b/>
-          <w:sz w:val="44"/>
-          <w:szCs w:val="44"/>
-        </w:rPr>
-      </w:pPr>
-      <w:r>
-        <w:rPr>
-          <w:rFonts w:hint="eastAsia"/>
-          <w:sz w:val="44"/>
-          <w:szCs w:val="44"/>
-        </w:rPr>
-        <w:t>专业：</w:t>
-      </w:r>
-      <w:r>
-        <w:rPr>
-          <w:sz w:val="44"/>
-          <w:szCs w:val="44"/>
-          <w:u w:val="single"/>
-        </w:rPr>
-        <w:t xml:space="preserve">               </w:t>
-      </w:r>
-    </w:p>
-    <w:p>
-      <w:pPr>
-        <w:ind w:firstLineChars="150" w:firstLine="663"/>
-        <w:rPr>
-          <w:b/>
-          <w:sz w:val="44"/>
-          <w:szCs w:val="44"/>
-        </w:rPr>
-      </w:pPr>
-    </w:p>
-    <w:p>
-      <w:pPr>
-        <w:rPr>
-          <w:sz w:val="44"/>
-          <w:szCs w:val="44"/>
-          <w:u w:val="single"/>
-        </w:rPr>
-      </w:pPr>
-    </w:p>
-    <w:p>
-      <w:pPr>
-        <w:rPr>
-          <w:sz w:val="44"/>
-          <w:szCs w:val="44"/>
-          <w:u w:val="single"/>
-        </w:rPr>
-      </w:pPr>
-    </w:p>
-    <w:p>
-      <w:pPr>
-        <w:ind w:left="420" w:firstLine="420"/>
-        <w:rPr>
-          <w:sz w:val="28"/>
-          <w:szCs w:val="28"/>
-          <w:u w:val="single"/>
-        </w:rPr>
-      </w:pPr>
-      <w:r>
-        <w:rPr>
-          <w:rFonts w:hint="eastAsia"/>
-          <w:sz w:val="28"/>
-          <w:szCs w:val="28"/>
-        </w:rPr>
-        <w:t>本组其它成员：学号</w:t>
-      </w:r>
-      <w:r>
-        <w:rPr>
-          <w:sz w:val="28"/>
-          <w:szCs w:val="28"/>
-          <w:u w:val="single"/>
-        </w:rPr>
-        <w:t xml:space="preserve">            </w:t>
-      </w:r>
-      <w:r>
-        <w:rPr>
-          <w:rFonts w:hint="eastAsia"/>
-          <w:sz w:val="28"/>
-          <w:szCs w:val="28"/>
-        </w:rPr>
-        <w:t>姓名</w:t>
-      </w:r>
-      <w:r>
-        <w:rPr>
-          <w:sz w:val="28"/>
-          <w:szCs w:val="28"/>
-          <w:u w:val="single"/>
-        </w:rPr>
-        <w:t xml:space="preserve">            </w:t>
-      </w:r>
-    </w:p>
-    <w:p>
-      <w:pPr>
-        <w:ind w:leftChars="200" w:left="420" w:firstLineChars="850" w:firstLine="2380"/>
-        <w:rPr>
-          <w:sz w:val="28"/>
-          <w:szCs w:val="28"/>
-        </w:rPr>
-      </w:pPr>
-      <w:r>
-        <w:rPr>
-          <w:rFonts w:hint="eastAsia"/>
-          <w:sz w:val="28"/>
-          <w:szCs w:val="28"/>
-        </w:rPr>
-        <w:t>学号</w:t>
-      </w:r>
-      <w:r>
-        <w:rPr>
-          <w:sz w:val="28"/>
-          <w:szCs w:val="28"/>
-          <w:u w:val="single"/>
-        </w:rPr>
-        <w:t xml:space="preserve">            </w:t>
-      </w:r>
-      <w:r>
-        <w:rPr>
-          <w:rFonts w:hint="eastAsia"/>
-          <w:sz w:val="28"/>
-          <w:szCs w:val="28"/>
-        </w:rPr>
-        <w:t>姓名</w:t>
-      </w:r>
-      <w:r>
-        <w:rPr>
-          <w:sz w:val="28"/>
-          <w:szCs w:val="28"/>
-          <w:u w:val="single"/>
-        </w:rPr>
-        <w:t xml:space="preserve">            </w:t>
-      </w:r>
-    </w:p>
-    <w:p>
-      <w:pPr>
-        <w:ind w:left="420" w:firstLine="420"/>
-        <w:jc w:val="center"/>
-        <w:rPr>
-          <w:sz w:val="30"/>
-          <w:szCs w:val="30"/>
-        </w:rPr>
-      </w:pPr>
-    </w:p>
-    <w:p>
-      <w:pPr>
-        <w:ind w:left="420" w:firstLine="420"/>
-        <w:jc w:val="center"/>
-        <w:rPr>
-          <w:sz w:val="30"/>
-          <w:szCs w:val="30"/>
-        </w:rPr>
-      </w:pPr>
-      <w:r>
-        <w:rPr>
-          <w:rFonts w:hint="eastAsia"/>
-          <w:sz w:val="30"/>
-          <w:szCs w:val="30"/>
-        </w:rPr>
-        <w:t>实验时间：</w:t>
-      </w:r>
-      <w:r>
-        <w:rPr>
-          <w:sz w:val="30"/>
-          <w:szCs w:val="30"/>
-        </w:rPr>
-        <w:t>2019</w:t>
-      </w:r>
-      <w:r>
-        <w:rPr>
-          <w:rFonts w:hint="eastAsia"/>
-          <w:sz w:val="30"/>
-          <w:szCs w:val="30"/>
-        </w:rPr>
-        <w:t>－</w:t>
-      </w:r>
-      <w:r>
-        <w:rPr>
-          <w:sz w:val="30"/>
-          <w:szCs w:val="30"/>
-        </w:rPr>
-        <w:t>2020</w:t>
-      </w:r>
-      <w:r>
-        <w:rPr>
-          <w:rFonts w:hint="eastAsia"/>
-          <w:sz w:val="30"/>
-          <w:szCs w:val="30"/>
-        </w:rPr>
-        <w:t>学年第一学期</w:t>
-      </w:r>
-    </w:p>
-    <w:p>
-      <w:pPr>
-        <w:ind w:left="1680" w:firstLine="420"/>
-        <w:rPr>
-          <w:sz w:val="30"/>
-          <w:szCs w:val="30"/>
-        </w:rPr>
-      </w:pPr>
-      <w:r>
-        <w:rPr>
-          <w:rFonts w:hint="eastAsia"/>
-          <w:sz w:val="30"/>
-          <w:szCs w:val="30"/>
-        </w:rPr>
-        <w:t>任课教师：</w:t>
-      </w:r>
-    </w:p>
-    <w:p>
-      <w:r>
-        <w:lastRenderedPageBreak/>
-        <w:br w:type="page"/>
+        <w:rPr>
+          <w:color w:val="FF0000"/>
+        </w:rPr>
+      </w:pPr>
+      <w:r>
+        <w:rPr>
+          <w:color w:val="FF0000"/>
+        </w:rPr>
+        <w:tab/>
+      </w:r>
+      <w:r>
+        <w:rPr>
+          <w:rFonts w:hint="eastAsia"/>
+          <w:color w:val="FF0000"/>
+        </w:rPr>
+        <w:t>本人参与数据库的设计，并完成系统</w:t>
+      </w:r>
+      <w:r>
+        <w:rPr>
+          <w:rFonts w:hint="eastAsia"/>
+          <w:color w:val="FF0000"/>
+        </w:rPr>
+        <w:t>最终</w:t>
+      </w:r>
+      <w:r>
+        <w:rPr>
+          <w:rFonts w:hint="eastAsia"/>
+          <w:color w:val="FF0000"/>
+        </w:rPr>
+        <w:t>的测试部分，找到部分漏洞，并参与修补漏洞</w:t>
+      </w:r>
+      <w:r>
+        <w:rPr>
+          <w:rFonts w:hint="eastAsia"/>
+          <w:color w:val="FF0000"/>
+        </w:rPr>
+        <w:t>、完善系统功能</w:t>
+      </w:r>
+      <w:r>
+        <w:rPr>
+          <w:rFonts w:hint="eastAsia"/>
+          <w:color w:val="FF0000"/>
+        </w:rPr>
+        <w:t>的环节</w:t>
+      </w:r>
+      <w:r>
+        <w:rPr>
+          <w:rFonts w:hint="eastAsia"/>
+          <w:color w:val="FF0000"/>
+        </w:rPr>
+        <w:t>。</w:t>
       </w:r>
     </w:p>
     <w:p>
@@ -473,134 +93,8 @@
           <w:numId w:val="1"/>
         </w:numPr>
       </w:pPr>
-      <w:r>
-        <w:rPr>
-          <w:rFonts w:hint="eastAsia"/>
-        </w:rPr>
-        <w:lastRenderedPageBreak/>
-        <w:t>系统选题</w:t>
-      </w:r>
-      <w:r>
-        <w:rPr>
-          <w:rFonts w:hint="eastAsia"/>
-        </w:rPr>
-        <w:t>以及</w:t>
-      </w:r>
-      <w:bookmarkStart w:id="0" w:name="_Hlk26903823"/>
-      <w:r>
-        <w:rPr>
-          <w:rFonts w:hint="eastAsia"/>
-        </w:rPr>
-        <w:t>负责任务的说明</w:t>
-      </w:r>
+      <w:bookmarkStart w:id="2" w:name="_Toc342215511"/>
       <w:bookmarkEnd w:id="0"/>
-    </w:p>
-    <w:p>
-      <w:pPr>
-        <w:ind w:left="420"/>
-      </w:pPr>
-      <w:r>
-        <w:rPr>
-          <w:rFonts w:hint="eastAsia"/>
-        </w:rPr>
-        <w:t>由于大众对于电影市场的需要与日俱增，同时基于本小组成员对于电影领域以及现有成熟的电影管理系统的了解，因此我们萌生了开发此电影管理系统的想法，以</w:t>
-      </w:r>
-      <w:proofErr w:type="gramStart"/>
-      <w:r>
-        <w:rPr>
-          <w:rFonts w:hint="eastAsia"/>
-        </w:rPr>
-        <w:t>冀帮助</w:t>
-      </w:r>
-      <w:proofErr w:type="gramEnd"/>
-      <w:r>
-        <w:rPr>
-          <w:rFonts w:hint="eastAsia"/>
-        </w:rPr>
-        <w:t>广大用户更好地选择和交流电影。</w:t>
-      </w:r>
-    </w:p>
-    <w:p>
-      <w:pPr>
-        <w:pStyle w:val="6"/>
-        <w:rPr>
-          <w:color w:val="FF0000"/>
-        </w:rPr>
-      </w:pPr>
-      <w:bookmarkStart w:id="1" w:name="_Hlk26903844"/>
-      <w:r>
-        <w:rPr>
-          <w:rFonts w:hint="eastAsia"/>
-          <w:color w:val="FF0000"/>
-        </w:rPr>
-        <w:t>负责的任务：数据库设计、系统测试</w:t>
-      </w:r>
-    </w:p>
-    <w:p>
-      <w:pPr>
-        <w:rPr>
-          <w:color w:val="FF0000"/>
-        </w:rPr>
-      </w:pPr>
-      <w:r>
-        <w:rPr>
-          <w:color w:val="FF0000"/>
-        </w:rPr>
-        <w:tab/>
-      </w:r>
-      <w:r>
-        <w:rPr>
-          <w:rFonts w:hint="eastAsia"/>
-          <w:color w:val="FF0000"/>
-        </w:rPr>
-        <w:t>本人参与数据库的设计，并完成系统</w:t>
-      </w:r>
-      <w:r>
-        <w:rPr>
-          <w:rFonts w:hint="eastAsia"/>
-          <w:color w:val="FF0000"/>
-        </w:rPr>
-        <w:t>最终</w:t>
-      </w:r>
-      <w:r>
-        <w:rPr>
-          <w:rFonts w:hint="eastAsia"/>
-          <w:color w:val="FF0000"/>
-        </w:rPr>
-        <w:t>的测试部分，找到部分漏洞，并参与修补漏洞</w:t>
-      </w:r>
-      <w:r>
-        <w:rPr>
-          <w:rFonts w:hint="eastAsia"/>
-          <w:color w:val="FF0000"/>
-        </w:rPr>
-        <w:t>、完善系统功能</w:t>
-      </w:r>
-      <w:r>
-        <w:rPr>
-          <w:rFonts w:hint="eastAsia"/>
-          <w:color w:val="FF0000"/>
-        </w:rPr>
-        <w:t>的环节</w:t>
-      </w:r>
-      <w:r>
-        <w:rPr>
-          <w:rFonts w:hint="eastAsia"/>
-          <w:color w:val="FF0000"/>
-        </w:rPr>
-        <w:t>。</w:t>
-      </w:r>
-    </w:p>
-    <w:p>
-      <w:pPr>
-        <w:pStyle w:val="2"/>
-        <w:numPr>
-          <w:ilvl w:val="0"/>
-          <w:numId w:val="1"/>
-        </w:numPr>
-      </w:pPr>
-      <w:bookmarkStart w:id="2" w:name="_Toc342215511"/>
-      <w:bookmarkEnd w:id="1"/>
       <w:r>
         <w:rPr>
           <w:rFonts w:hint="eastAsia"/>
@@ -719,7 +213,6 @@
         </w:rPr>
         <w:t>本系统设计的主题采用了C#的</w:t>
       </w:r>
-      <w:proofErr w:type="spellStart"/>
       <w:r>
         <w:rPr>
           <w:rFonts w:asciiTheme="majorEastAsia" w:eastAsiaTheme="majorEastAsia" w:hAnsiTheme="majorEastAsia"/>
@@ -727,7 +220,6 @@
         </w:rPr>
         <w:t>TreeView</w:t>
       </w:r>
-      <w:proofErr w:type="spellEnd"/>
       <w:r>
         <w:rPr>
           <w:rFonts w:asciiTheme="majorEastAsia" w:eastAsiaTheme="majorEastAsia" w:hAnsiTheme="majorEastAsia" w:hint="eastAsia"/>
@@ -1012,7 +504,7 @@
                     <pic:cNvPicPr/>
                   </pic:nvPicPr>
                   <pic:blipFill>
-                    <a:blip r:embed="rId16">
+                    <a:blip r:embed="rId8">
                       <a:extLst>
                         <a:ext uri="{28A0092B-C50C-407E-A947-70E740481C1C}">
                           <a14:useLocalDpi xmlns:a14="http://schemas.microsoft.com/office/drawing/2010/main" val="0"/>
@@ -1218,7 +710,6 @@
                 <w:szCs w:val="21"/>
               </w:rPr>
             </w:pPr>
-            <w:proofErr w:type="spellStart"/>
             <w:r>
               <w:rPr>
                 <w:rFonts w:asciiTheme="majorEastAsia" w:eastAsiaTheme="majorEastAsia" w:hAnsiTheme="majorEastAsia"/>
@@ -1243,7 +734,6 @@
               </w:rPr>
               <w:t>_id</w:t>
             </w:r>
-            <w:proofErr w:type="spellEnd"/>
           </w:p>
         </w:tc>
         <w:tc>
@@ -1349,7 +839,6 @@
                 <w:szCs w:val="21"/>
               </w:rPr>
             </w:pPr>
-            <w:proofErr w:type="spellStart"/>
             <w:r>
               <w:rPr>
                 <w:rFonts w:asciiTheme="majorEastAsia" w:eastAsiaTheme="majorEastAsia" w:hAnsiTheme="majorEastAsia"/>
@@ -1358,7 +847,6 @@
               </w:rPr>
               <w:t>Users_name</w:t>
             </w:r>
-            <w:proofErr w:type="spellEnd"/>
           </w:p>
         </w:tc>
         <w:tc>
@@ -1374,8 +862,6 @@
                 <w:szCs w:val="21"/>
               </w:rPr>
             </w:pPr>
-            <w:proofErr w:type="spellStart"/>
-            <w:proofErr w:type="gramStart"/>
             <w:r>
               <w:rPr>
                 <w:rFonts w:asciiTheme="majorEastAsia" w:eastAsiaTheme="majorEastAsia" w:hAnsiTheme="majorEastAsia"/>
@@ -1390,25 +876,7 @@
                 <w:color w:val="000000"/>
                 <w:szCs w:val="21"/>
               </w:rPr>
-              <w:t>varchar</w:t>
-            </w:r>
-            <w:proofErr w:type="spellEnd"/>
-            <w:r>
-              <w:rPr>
-                <w:rFonts w:asciiTheme="majorEastAsia" w:eastAsiaTheme="majorEastAsia" w:hAnsiTheme="majorEastAsia" w:hint="eastAsia"/>
-                <w:color w:val="000000"/>
-                <w:szCs w:val="21"/>
-              </w:rPr>
-              <w:t>(</w:t>
-            </w:r>
-            <w:proofErr w:type="gramEnd"/>
-            <w:r>
-              <w:rPr>
-                <w:rFonts w:asciiTheme="majorEastAsia" w:eastAsiaTheme="majorEastAsia" w:hAnsiTheme="majorEastAsia" w:hint="eastAsia"/>
-                <w:color w:val="000000"/>
-                <w:szCs w:val="21"/>
-              </w:rPr>
-              <w:t>30)</w:t>
+              <w:t>varchar(30)</w:t>
             </w:r>
           </w:p>
         </w:tc>
@@ -1507,8 +975,6 @@
                 <w:szCs w:val="21"/>
               </w:rPr>
             </w:pPr>
-            <w:proofErr w:type="spellStart"/>
-            <w:proofErr w:type="gramStart"/>
             <w:r>
               <w:rPr>
                 <w:rFonts w:asciiTheme="majorEastAsia" w:eastAsiaTheme="majorEastAsia" w:hAnsiTheme="majorEastAsia"/>
@@ -1523,25 +989,7 @@
                 <w:color w:val="000000"/>
                 <w:szCs w:val="21"/>
               </w:rPr>
-              <w:t>varchar</w:t>
-            </w:r>
-            <w:proofErr w:type="spellEnd"/>
-            <w:r>
-              <w:rPr>
-                <w:rFonts w:asciiTheme="majorEastAsia" w:eastAsiaTheme="majorEastAsia" w:hAnsiTheme="majorEastAsia" w:hint="eastAsia"/>
-                <w:color w:val="000000"/>
-                <w:szCs w:val="21"/>
-              </w:rPr>
-              <w:t>(</w:t>
-            </w:r>
-            <w:proofErr w:type="gramEnd"/>
-            <w:r>
-              <w:rPr>
-                <w:rFonts w:asciiTheme="majorEastAsia" w:eastAsiaTheme="majorEastAsia" w:hAnsiTheme="majorEastAsia" w:hint="eastAsia"/>
-                <w:color w:val="000000"/>
-                <w:szCs w:val="21"/>
-              </w:rPr>
-              <w:t>30)</w:t>
+              <w:t>varchar(30)</w:t>
             </w:r>
           </w:p>
         </w:tc>
@@ -1640,8 +1088,6 @@
                 <w:szCs w:val="21"/>
               </w:rPr>
             </w:pPr>
-            <w:proofErr w:type="spellStart"/>
-            <w:proofErr w:type="gramStart"/>
             <w:r>
               <w:rPr>
                 <w:rFonts w:asciiTheme="majorEastAsia" w:eastAsiaTheme="majorEastAsia" w:hAnsiTheme="majorEastAsia"/>
@@ -1656,25 +1102,7 @@
                 <w:color w:val="000000"/>
                 <w:szCs w:val="21"/>
               </w:rPr>
-              <w:t>varchar</w:t>
-            </w:r>
-            <w:proofErr w:type="spellEnd"/>
-            <w:r>
-              <w:rPr>
-                <w:rFonts w:asciiTheme="majorEastAsia" w:eastAsiaTheme="majorEastAsia" w:hAnsiTheme="majorEastAsia" w:hint="eastAsia"/>
-                <w:color w:val="000000"/>
-                <w:szCs w:val="21"/>
-              </w:rPr>
-              <w:t>(</w:t>
-            </w:r>
-            <w:proofErr w:type="gramEnd"/>
-            <w:r>
-              <w:rPr>
-                <w:rFonts w:asciiTheme="majorEastAsia" w:eastAsiaTheme="majorEastAsia" w:hAnsiTheme="majorEastAsia" w:hint="eastAsia"/>
-                <w:color w:val="000000"/>
-                <w:szCs w:val="21"/>
-              </w:rPr>
-              <w:t>30)</w:t>
+              <w:t>varchar(30)</w:t>
             </w:r>
           </w:p>
         </w:tc>
@@ -1773,23 +1201,13 @@
                 <w:szCs w:val="21"/>
               </w:rPr>
             </w:pPr>
-            <w:proofErr w:type="gramStart"/>
-            <w:r>
-              <w:rPr>
-                <w:rFonts w:asciiTheme="majorEastAsia" w:eastAsiaTheme="majorEastAsia" w:hAnsiTheme="majorEastAsia" w:hint="eastAsia"/>
-                <w:color w:val="000000"/>
-                <w:szCs w:val="21"/>
-              </w:rPr>
-              <w:t>varchar(</w:t>
-            </w:r>
-            <w:proofErr w:type="gramEnd"/>
-            <w:r>
-              <w:rPr>
-                <w:rFonts w:asciiTheme="majorEastAsia" w:eastAsiaTheme="majorEastAsia" w:hAnsiTheme="majorEastAsia" w:hint="eastAsia"/>
-                <w:color w:val="000000"/>
-                <w:szCs w:val="21"/>
-              </w:rPr>
-              <w:t>2)</w:t>
+            <w:r>
+              <w:rPr>
+                <w:rFonts w:asciiTheme="majorEastAsia" w:eastAsiaTheme="majorEastAsia" w:hAnsiTheme="majorEastAsia" w:hint="eastAsia"/>
+                <w:color w:val="000000"/>
+                <w:szCs w:val="21"/>
+              </w:rPr>
+              <w:t>varchar(2)</w:t>
             </w:r>
           </w:p>
         </w:tc>
@@ -1892,8 +1310,6 @@
                 <w:szCs w:val="21"/>
               </w:rPr>
             </w:pPr>
-            <w:proofErr w:type="spellStart"/>
-            <w:proofErr w:type="gramStart"/>
             <w:r>
               <w:rPr>
                 <w:rFonts w:asciiTheme="majorEastAsia" w:eastAsiaTheme="majorEastAsia" w:hAnsiTheme="majorEastAsia"/>
@@ -1908,25 +1324,7 @@
                 <w:color w:val="000000"/>
                 <w:szCs w:val="21"/>
               </w:rPr>
-              <w:t>varchar</w:t>
-            </w:r>
-            <w:proofErr w:type="spellEnd"/>
-            <w:r>
-              <w:rPr>
-                <w:rFonts w:asciiTheme="majorEastAsia" w:eastAsiaTheme="majorEastAsia" w:hAnsiTheme="majorEastAsia" w:hint="eastAsia"/>
-                <w:color w:val="000000"/>
-                <w:szCs w:val="21"/>
-              </w:rPr>
-              <w:t>(</w:t>
-            </w:r>
-            <w:proofErr w:type="gramEnd"/>
-            <w:r>
-              <w:rPr>
-                <w:rFonts w:asciiTheme="majorEastAsia" w:eastAsiaTheme="majorEastAsia" w:hAnsiTheme="majorEastAsia" w:hint="eastAsia"/>
-                <w:color w:val="000000"/>
-                <w:szCs w:val="21"/>
-              </w:rPr>
-              <w:t>30)</w:t>
+              <w:t>varchar(30)</w:t>
             </w:r>
           </w:p>
         </w:tc>
@@ -2143,7 +1541,6 @@
                 <w:szCs w:val="21"/>
               </w:rPr>
             </w:pPr>
-            <w:proofErr w:type="spellStart"/>
             <w:r>
               <w:rPr>
                 <w:rFonts w:asciiTheme="majorEastAsia" w:eastAsiaTheme="majorEastAsia" w:hAnsiTheme="majorEastAsia" w:hint="eastAsia"/>
@@ -2152,7 +1549,6 @@
               </w:rPr>
               <w:t>manid</w:t>
             </w:r>
-            <w:proofErr w:type="spellEnd"/>
           </w:p>
         </w:tc>
         <w:tc>
@@ -2242,7 +1638,6 @@
                 <w:szCs w:val="21"/>
               </w:rPr>
             </w:pPr>
-            <w:proofErr w:type="spellStart"/>
             <w:r>
               <w:rPr>
                 <w:rFonts w:asciiTheme="majorEastAsia" w:eastAsiaTheme="majorEastAsia" w:hAnsiTheme="majorEastAsia" w:hint="eastAsia"/>
@@ -2251,7 +1646,6 @@
               </w:rPr>
               <w:t>manname</w:t>
             </w:r>
-            <w:proofErr w:type="spellEnd"/>
           </w:p>
         </w:tc>
         <w:tc>
@@ -2267,8 +1661,6 @@
                 <w:szCs w:val="21"/>
               </w:rPr>
             </w:pPr>
-            <w:proofErr w:type="spellStart"/>
-            <w:proofErr w:type="gramStart"/>
             <w:r>
               <w:rPr>
                 <w:rFonts w:asciiTheme="majorEastAsia" w:eastAsiaTheme="majorEastAsia" w:hAnsiTheme="majorEastAsia"/>
@@ -2283,25 +1675,7 @@
                 <w:color w:val="000000"/>
                 <w:szCs w:val="21"/>
               </w:rPr>
-              <w:t>varchar</w:t>
-            </w:r>
-            <w:proofErr w:type="spellEnd"/>
-            <w:r>
-              <w:rPr>
-                <w:rFonts w:asciiTheme="majorEastAsia" w:eastAsiaTheme="majorEastAsia" w:hAnsiTheme="majorEastAsia" w:hint="eastAsia"/>
-                <w:color w:val="000000"/>
-                <w:szCs w:val="21"/>
-              </w:rPr>
-              <w:t>(</w:t>
-            </w:r>
-            <w:proofErr w:type="gramEnd"/>
-            <w:r>
-              <w:rPr>
-                <w:rFonts w:asciiTheme="majorEastAsia" w:eastAsiaTheme="majorEastAsia" w:hAnsiTheme="majorEastAsia" w:hint="eastAsia"/>
-                <w:color w:val="000000"/>
-                <w:szCs w:val="21"/>
-              </w:rPr>
-              <w:t>30)</w:t>
+              <w:t>varchar(30)</w:t>
             </w:r>
           </w:p>
         </w:tc>
@@ -2392,8 +1766,6 @@
                 <w:szCs w:val="21"/>
               </w:rPr>
             </w:pPr>
-            <w:proofErr w:type="spellStart"/>
-            <w:proofErr w:type="gramStart"/>
             <w:r>
               <w:rPr>
                 <w:rFonts w:asciiTheme="majorEastAsia" w:eastAsiaTheme="majorEastAsia" w:hAnsiTheme="majorEastAsia"/>
@@ -2408,25 +1780,7 @@
                 <w:color w:val="000000"/>
                 <w:szCs w:val="21"/>
               </w:rPr>
-              <w:t>varchar</w:t>
-            </w:r>
-            <w:proofErr w:type="spellEnd"/>
-            <w:r>
-              <w:rPr>
-                <w:rFonts w:asciiTheme="majorEastAsia" w:eastAsiaTheme="majorEastAsia" w:hAnsiTheme="majorEastAsia" w:hint="eastAsia"/>
-                <w:color w:val="000000"/>
-                <w:szCs w:val="21"/>
-              </w:rPr>
-              <w:t>(</w:t>
-            </w:r>
-            <w:proofErr w:type="gramEnd"/>
-            <w:r>
-              <w:rPr>
-                <w:rFonts w:asciiTheme="majorEastAsia" w:eastAsiaTheme="majorEastAsia" w:hAnsiTheme="majorEastAsia" w:hint="eastAsia"/>
-                <w:color w:val="000000"/>
-                <w:szCs w:val="21"/>
-              </w:rPr>
-              <w:t>30)</w:t>
+              <w:t>varchar(30)</w:t>
             </w:r>
           </w:p>
         </w:tc>
@@ -2494,7 +1848,6 @@
                 <w:szCs w:val="21"/>
               </w:rPr>
             </w:pPr>
-            <w:proofErr w:type="spellStart"/>
             <w:r>
               <w:rPr>
                 <w:rFonts w:asciiTheme="majorEastAsia" w:eastAsiaTheme="majorEastAsia" w:hAnsiTheme="majorEastAsia" w:hint="eastAsia"/>
@@ -2503,7 +1856,6 @@
               </w:rPr>
               <w:t>manpasswd</w:t>
             </w:r>
-            <w:proofErr w:type="spellEnd"/>
           </w:p>
         </w:tc>
         <w:tc>
@@ -2519,8 +1871,6 @@
                 <w:szCs w:val="21"/>
               </w:rPr>
             </w:pPr>
-            <w:proofErr w:type="spellStart"/>
-            <w:proofErr w:type="gramStart"/>
             <w:r>
               <w:rPr>
                 <w:rFonts w:asciiTheme="majorEastAsia" w:eastAsiaTheme="majorEastAsia" w:hAnsiTheme="majorEastAsia"/>
@@ -2535,25 +1885,7 @@
                 <w:color w:val="000000"/>
                 <w:szCs w:val="21"/>
               </w:rPr>
-              <w:t>varchar</w:t>
-            </w:r>
-            <w:proofErr w:type="spellEnd"/>
-            <w:r>
-              <w:rPr>
-                <w:rFonts w:asciiTheme="majorEastAsia" w:eastAsiaTheme="majorEastAsia" w:hAnsiTheme="majorEastAsia" w:hint="eastAsia"/>
-                <w:color w:val="000000"/>
-                <w:szCs w:val="21"/>
-              </w:rPr>
-              <w:t>(</w:t>
-            </w:r>
-            <w:proofErr w:type="gramEnd"/>
-            <w:r>
-              <w:rPr>
-                <w:rFonts w:asciiTheme="majorEastAsia" w:eastAsiaTheme="majorEastAsia" w:hAnsiTheme="majorEastAsia" w:hint="eastAsia"/>
-                <w:color w:val="000000"/>
-                <w:szCs w:val="21"/>
-              </w:rPr>
-              <w:t>30)</w:t>
+              <w:t>varchar(30)</w:t>
             </w:r>
           </w:p>
         </w:tc>
@@ -2757,7 +2089,6 @@
                 <w:szCs w:val="21"/>
               </w:rPr>
             </w:pPr>
-            <w:proofErr w:type="spellStart"/>
             <w:r>
               <w:rPr>
                 <w:rFonts w:asciiTheme="majorEastAsia" w:eastAsiaTheme="majorEastAsia" w:hAnsiTheme="majorEastAsia"/>
@@ -2766,7 +2097,6 @@
               </w:rPr>
               <w:t>Film_id</w:t>
             </w:r>
-            <w:proofErr w:type="spellEnd"/>
           </w:p>
         </w:tc>
         <w:tc>
@@ -2870,7 +2200,6 @@
                 <w:szCs w:val="21"/>
               </w:rPr>
             </w:pPr>
-            <w:proofErr w:type="spellStart"/>
             <w:r>
               <w:rPr>
                 <w:rFonts w:asciiTheme="majorEastAsia" w:eastAsiaTheme="majorEastAsia" w:hAnsiTheme="majorEastAsia"/>
@@ -2879,7 +2208,6 @@
               </w:rPr>
               <w:t>Film_name</w:t>
             </w:r>
-            <w:proofErr w:type="spellEnd"/>
           </w:p>
         </w:tc>
         <w:tc>
@@ -2895,8 +2223,6 @@
                 <w:szCs w:val="21"/>
               </w:rPr>
             </w:pPr>
-            <w:proofErr w:type="spellStart"/>
-            <w:proofErr w:type="gramStart"/>
             <w:r>
               <w:rPr>
                 <w:rFonts w:asciiTheme="majorEastAsia" w:eastAsiaTheme="majorEastAsia" w:hAnsiTheme="majorEastAsia"/>
@@ -2911,25 +2237,7 @@
                 <w:color w:val="000000"/>
                 <w:szCs w:val="21"/>
               </w:rPr>
-              <w:t>varchar</w:t>
-            </w:r>
-            <w:proofErr w:type="spellEnd"/>
-            <w:r>
-              <w:rPr>
-                <w:rFonts w:asciiTheme="majorEastAsia" w:eastAsiaTheme="majorEastAsia" w:hAnsiTheme="majorEastAsia" w:hint="eastAsia"/>
-                <w:color w:val="000000"/>
-                <w:szCs w:val="21"/>
-              </w:rPr>
-              <w:t>(</w:t>
-            </w:r>
-            <w:proofErr w:type="gramEnd"/>
-            <w:r>
-              <w:rPr>
-                <w:rFonts w:asciiTheme="majorEastAsia" w:eastAsiaTheme="majorEastAsia" w:hAnsiTheme="majorEastAsia" w:hint="eastAsia"/>
-                <w:color w:val="000000"/>
-                <w:szCs w:val="21"/>
-              </w:rPr>
-              <w:t>30)</w:t>
+              <w:t>varchar(30)</w:t>
             </w:r>
           </w:p>
         </w:tc>
@@ -3003,7 +2311,6 @@
                 <w:szCs w:val="21"/>
               </w:rPr>
             </w:pPr>
-            <w:proofErr w:type="spellStart"/>
             <w:r>
               <w:rPr>
                 <w:rFonts w:asciiTheme="majorEastAsia" w:eastAsiaTheme="majorEastAsia" w:hAnsiTheme="majorEastAsia"/>
@@ -3012,7 +2319,6 @@
               </w:rPr>
               <w:t>film_type</w:t>
             </w:r>
-            <w:proofErr w:type="spellEnd"/>
           </w:p>
         </w:tc>
         <w:tc>
@@ -3028,8 +2334,6 @@
                 <w:szCs w:val="21"/>
               </w:rPr>
             </w:pPr>
-            <w:proofErr w:type="spellStart"/>
-            <w:proofErr w:type="gramStart"/>
             <w:r>
               <w:rPr>
                 <w:rFonts w:asciiTheme="majorEastAsia" w:eastAsiaTheme="majorEastAsia" w:hAnsiTheme="majorEastAsia"/>
@@ -3044,25 +2348,7 @@
                 <w:color w:val="000000"/>
                 <w:szCs w:val="21"/>
               </w:rPr>
-              <w:t>varchar</w:t>
-            </w:r>
-            <w:proofErr w:type="spellEnd"/>
-            <w:r>
-              <w:rPr>
-                <w:rFonts w:asciiTheme="majorEastAsia" w:eastAsiaTheme="majorEastAsia" w:hAnsiTheme="majorEastAsia" w:hint="eastAsia"/>
-                <w:color w:val="000000"/>
-                <w:szCs w:val="21"/>
-              </w:rPr>
-              <w:t>(</w:t>
-            </w:r>
-            <w:proofErr w:type="gramEnd"/>
-            <w:r>
-              <w:rPr>
-                <w:rFonts w:asciiTheme="majorEastAsia" w:eastAsiaTheme="majorEastAsia" w:hAnsiTheme="majorEastAsia" w:hint="eastAsia"/>
-                <w:color w:val="000000"/>
-                <w:szCs w:val="21"/>
-              </w:rPr>
-              <w:t>30)</w:t>
+              <w:t>varchar(30)</w:t>
             </w:r>
           </w:p>
         </w:tc>
@@ -3159,33 +2445,13 @@
                 <w:szCs w:val="21"/>
               </w:rPr>
             </w:pPr>
-            <w:proofErr w:type="spellStart"/>
-            <w:proofErr w:type="gramStart"/>
-            <w:r>
-              <w:rPr>
-                <w:rFonts w:asciiTheme="majorEastAsia" w:eastAsiaTheme="majorEastAsia" w:hAnsiTheme="majorEastAsia"/>
-                <w:color w:val="000000"/>
-                <w:szCs w:val="21"/>
-              </w:rPr>
-              <w:t>nvarchar</w:t>
-            </w:r>
-            <w:proofErr w:type="spellEnd"/>
-            <w:r>
-              <w:rPr>
-                <w:rFonts w:asciiTheme="majorEastAsia" w:eastAsiaTheme="majorEastAsia" w:hAnsiTheme="majorEastAsia"/>
-                <w:color w:val="000000"/>
-                <w:szCs w:val="21"/>
-              </w:rPr>
-              <w:t>(</w:t>
-            </w:r>
-            <w:proofErr w:type="gramEnd"/>
-            <w:r>
-              <w:rPr>
-                <w:rFonts w:asciiTheme="majorEastAsia" w:eastAsiaTheme="majorEastAsia" w:hAnsiTheme="majorEastAsia"/>
-                <w:color w:val="000000"/>
-                <w:szCs w:val="21"/>
-              </w:rPr>
-              <w:t>50)</w:t>
+            <w:r>
+              <w:rPr>
+                <w:rFonts w:asciiTheme="majorEastAsia" w:eastAsiaTheme="majorEastAsia" w:hAnsiTheme="majorEastAsia"/>
+                <w:color w:val="000000"/>
+                <w:szCs w:val="21"/>
+              </w:rPr>
+              <w:t>nvarchar(50)</w:t>
             </w:r>
           </w:p>
         </w:tc>
@@ -3253,7 +2519,6 @@
                 <w:szCs w:val="21"/>
               </w:rPr>
             </w:pPr>
-            <w:proofErr w:type="spellStart"/>
             <w:r>
               <w:rPr>
                 <w:rFonts w:asciiTheme="majorEastAsia" w:eastAsiaTheme="majorEastAsia" w:hAnsiTheme="majorEastAsia"/>
@@ -3262,7 +2527,6 @@
               </w:rPr>
               <w:t>show_time</w:t>
             </w:r>
-            <w:proofErr w:type="spellEnd"/>
           </w:p>
         </w:tc>
         <w:tc>
@@ -3278,33 +2542,13 @@
                 <w:szCs w:val="21"/>
               </w:rPr>
             </w:pPr>
-            <w:proofErr w:type="spellStart"/>
-            <w:proofErr w:type="gramStart"/>
-            <w:r>
-              <w:rPr>
-                <w:rFonts w:asciiTheme="majorEastAsia" w:eastAsiaTheme="majorEastAsia" w:hAnsiTheme="majorEastAsia"/>
-                <w:color w:val="000000"/>
-                <w:szCs w:val="21"/>
-              </w:rPr>
-              <w:t>nvarchar</w:t>
-            </w:r>
-            <w:proofErr w:type="spellEnd"/>
-            <w:r>
-              <w:rPr>
-                <w:rFonts w:asciiTheme="majorEastAsia" w:eastAsiaTheme="majorEastAsia" w:hAnsiTheme="majorEastAsia"/>
-                <w:color w:val="000000"/>
-                <w:szCs w:val="21"/>
-              </w:rPr>
-              <w:t>(</w:t>
-            </w:r>
-            <w:proofErr w:type="gramEnd"/>
-            <w:r>
-              <w:rPr>
-                <w:rFonts w:asciiTheme="majorEastAsia" w:eastAsiaTheme="majorEastAsia" w:hAnsiTheme="majorEastAsia"/>
-                <w:color w:val="000000"/>
-                <w:szCs w:val="21"/>
-              </w:rPr>
-              <w:t>25</w:t>
+            <w:r>
+              <w:rPr>
+                <w:rFonts w:asciiTheme="majorEastAsia" w:eastAsiaTheme="majorEastAsia" w:hAnsiTheme="majorEastAsia"/>
+                <w:color w:val="000000"/>
+                <w:szCs w:val="21"/>
+              </w:rPr>
+              <w:t>nvarchar(25</w:t>
             </w:r>
             <w:r>
               <w:rPr>
@@ -3411,33 +2655,13 @@
                 <w:szCs w:val="21"/>
               </w:rPr>
             </w:pPr>
-            <w:proofErr w:type="spellStart"/>
-            <w:proofErr w:type="gramStart"/>
-            <w:r>
-              <w:rPr>
-                <w:rFonts w:asciiTheme="majorEastAsia" w:eastAsiaTheme="majorEastAsia" w:hAnsiTheme="majorEastAsia"/>
-                <w:color w:val="000000"/>
-                <w:szCs w:val="21"/>
-              </w:rPr>
-              <w:t>nchar</w:t>
-            </w:r>
-            <w:proofErr w:type="spellEnd"/>
-            <w:r>
-              <w:rPr>
-                <w:rFonts w:asciiTheme="majorEastAsia" w:eastAsiaTheme="majorEastAsia" w:hAnsiTheme="majorEastAsia"/>
-                <w:color w:val="000000"/>
-                <w:szCs w:val="21"/>
-              </w:rPr>
-              <w:t>(</w:t>
-            </w:r>
-            <w:proofErr w:type="gramEnd"/>
-            <w:r>
-              <w:rPr>
-                <w:rFonts w:asciiTheme="majorEastAsia" w:eastAsiaTheme="majorEastAsia" w:hAnsiTheme="majorEastAsia"/>
-                <w:color w:val="000000"/>
-                <w:szCs w:val="21"/>
-              </w:rPr>
-              <w:t>10)</w:t>
+            <w:r>
+              <w:rPr>
+                <w:rFonts w:asciiTheme="majorEastAsia" w:eastAsiaTheme="majorEastAsia" w:hAnsiTheme="majorEastAsia"/>
+                <w:color w:val="000000"/>
+                <w:szCs w:val="21"/>
+              </w:rPr>
+              <w:t>nchar(10)</w:t>
             </w:r>
           </w:p>
         </w:tc>
@@ -3744,7 +2968,6 @@
                 <w:szCs w:val="21"/>
               </w:rPr>
             </w:pPr>
-            <w:proofErr w:type="spellStart"/>
             <w:r>
               <w:rPr>
                 <w:rFonts w:asciiTheme="majorEastAsia" w:eastAsiaTheme="majorEastAsia" w:hAnsiTheme="majorEastAsia"/>
@@ -3753,7 +2976,6 @@
               </w:rPr>
               <w:t>tagID</w:t>
             </w:r>
-            <w:proofErr w:type="spellEnd"/>
           </w:p>
         </w:tc>
         <w:tc>
@@ -3843,7 +3065,6 @@
                 <w:szCs w:val="21"/>
               </w:rPr>
             </w:pPr>
-            <w:proofErr w:type="spellStart"/>
             <w:r>
               <w:rPr>
                 <w:rFonts w:asciiTheme="majorEastAsia" w:eastAsiaTheme="majorEastAsia" w:hAnsiTheme="majorEastAsia"/>
@@ -3852,7 +3073,6 @@
               </w:rPr>
               <w:t>user_id</w:t>
             </w:r>
-            <w:proofErr w:type="spellEnd"/>
           </w:p>
         </w:tc>
         <w:tc>
@@ -3966,7 +3186,6 @@
                 <w:szCs w:val="21"/>
               </w:rPr>
             </w:pPr>
-            <w:proofErr w:type="spellStart"/>
             <w:r>
               <w:rPr>
                 <w:rFonts w:asciiTheme="majorEastAsia" w:eastAsiaTheme="majorEastAsia" w:hAnsiTheme="majorEastAsia"/>
@@ -3975,7 +3194,6 @@
               </w:rPr>
               <w:t>film_id</w:t>
             </w:r>
-            <w:proofErr w:type="spellEnd"/>
           </w:p>
         </w:tc>
         <w:tc>
@@ -4073,7 +3291,6 @@
                 <w:szCs w:val="21"/>
               </w:rPr>
             </w:pPr>
-            <w:proofErr w:type="spellStart"/>
             <w:r>
               <w:rPr>
                 <w:rFonts w:asciiTheme="majorEastAsia" w:eastAsiaTheme="majorEastAsia" w:hAnsiTheme="majorEastAsia"/>
@@ -4082,7 +3299,6 @@
               </w:rPr>
               <w:t>tagValue</w:t>
             </w:r>
-            <w:proofErr w:type="spellEnd"/>
           </w:p>
         </w:tc>
         <w:tc>
@@ -4150,43 +3366,7 @@
                 <w:color w:val="000000"/>
                 <w:szCs w:val="21"/>
               </w:rPr>
-              <w:t>用户给予电影一个标签，赋值为1-4，其对应的实际意义：</w:t>
-            </w:r>
-            <w:proofErr w:type="gramStart"/>
-            <w:r>
-              <w:rPr>
-                <w:rFonts w:asciiTheme="majorEastAsia" w:eastAsiaTheme="majorEastAsia" w:hAnsiTheme="majorEastAsia" w:hint="eastAsia"/>
-                <w:color w:val="000000"/>
-                <w:szCs w:val="21"/>
-              </w:rPr>
-              <w:t>看过且</w:t>
-            </w:r>
-            <w:proofErr w:type="gramEnd"/>
-            <w:r>
-              <w:rPr>
-                <w:rFonts w:asciiTheme="majorEastAsia" w:eastAsiaTheme="majorEastAsia" w:hAnsiTheme="majorEastAsia" w:hint="eastAsia"/>
-                <w:color w:val="000000"/>
-                <w:szCs w:val="21"/>
-              </w:rPr>
-              <w:t>喜欢、未看过但喜欢、看过不喜欢、未</w:t>
-            </w:r>
-            <w:proofErr w:type="gramStart"/>
-            <w:r>
-              <w:rPr>
-                <w:rFonts w:asciiTheme="majorEastAsia" w:eastAsiaTheme="majorEastAsia" w:hAnsiTheme="majorEastAsia" w:hint="eastAsia"/>
-                <w:color w:val="000000"/>
-                <w:szCs w:val="21"/>
-              </w:rPr>
-              <w:t>看过且</w:t>
-            </w:r>
-            <w:proofErr w:type="gramEnd"/>
-            <w:r>
-              <w:rPr>
-                <w:rFonts w:asciiTheme="majorEastAsia" w:eastAsiaTheme="majorEastAsia" w:hAnsiTheme="majorEastAsia" w:hint="eastAsia"/>
-                <w:color w:val="000000"/>
-                <w:szCs w:val="21"/>
-              </w:rPr>
-              <w:t>不喜欢，之后用户可以根据标签收藏或评论电影</w:t>
+              <w:t>用户给予电影一个标签，赋值为1-4，其对应的实际意义：看过且喜欢、未看过但喜欢、看过不喜欢、未看过且不喜欢，之后用户可以根据标签收藏或评论电影</w:t>
             </w:r>
           </w:p>
         </w:tc>
@@ -4351,7 +3531,6 @@
                 <w:szCs w:val="21"/>
               </w:rPr>
             </w:pPr>
-            <w:proofErr w:type="spellStart"/>
             <w:r>
               <w:rPr>
                 <w:rFonts w:asciiTheme="majorEastAsia" w:eastAsiaTheme="majorEastAsia" w:hAnsiTheme="majorEastAsia"/>
@@ -4360,7 +3539,6 @@
               </w:rPr>
               <w:t>Commnt_id</w:t>
             </w:r>
-            <w:proofErr w:type="spellEnd"/>
           </w:p>
         </w:tc>
         <w:tc>
@@ -4474,7 +3652,6 @@
                 <w:szCs w:val="21"/>
               </w:rPr>
             </w:pPr>
-            <w:proofErr w:type="spellStart"/>
             <w:r>
               <w:rPr>
                 <w:rFonts w:asciiTheme="majorEastAsia" w:eastAsiaTheme="majorEastAsia" w:hAnsiTheme="majorEastAsia"/>
@@ -4483,7 +3660,6 @@
               </w:rPr>
               <w:t>User_id</w:t>
             </w:r>
-            <w:proofErr w:type="spellEnd"/>
           </w:p>
         </w:tc>
         <w:tc>
@@ -4589,7 +3765,6 @@
                 <w:szCs w:val="21"/>
               </w:rPr>
             </w:pPr>
-            <w:proofErr w:type="spellStart"/>
             <w:r>
               <w:rPr>
                 <w:rFonts w:asciiTheme="majorEastAsia" w:eastAsiaTheme="majorEastAsia" w:hAnsiTheme="majorEastAsia"/>
@@ -4598,7 +3773,6 @@
               </w:rPr>
               <w:t>Film_id</w:t>
             </w:r>
-            <w:proofErr w:type="spellEnd"/>
           </w:p>
         </w:tc>
         <w:tc>
@@ -4818,15 +3992,7 @@
         <w:t>触发器</w:t>
       </w:r>
       <w:r>
-        <w:t>[</w:t>
-      </w:r>
-      <w:proofErr w:type="spellStart"/>
-      <w:r>
-        <w:t>film_popularity</w:t>
-      </w:r>
-      <w:proofErr w:type="spellEnd"/>
-      <w:r>
-        <w:t>]</w:t>
+        <w:t>[film_popularity]</w:t>
       </w:r>
       <w:r>
         <w:rPr>
@@ -4850,41 +4016,23 @@
         </w:rPr>
         <w:t>功能：某电影中的评论数量达到一定数量后，该电影的热度属性会被置为</w:t>
       </w:r>
-      <w:proofErr w:type="gramStart"/>
       <w:r>
         <w:t>”</w:t>
       </w:r>
-      <w:proofErr w:type="gramEnd"/>
       <w:r>
         <w:rPr>
           <w:rFonts w:hint="eastAsia"/>
         </w:rPr>
         <w:t>hot</w:t>
       </w:r>
-      <w:proofErr w:type="gramStart"/>
       <w:r>
         <w:t>”</w:t>
       </w:r>
-      <w:proofErr w:type="gramEnd"/>
-      <w:r>
-        <w:rPr>
-          <w:rFonts w:hint="eastAsia"/>
-        </w:rPr>
-        <w:t>，</w:t>
-      </w:r>
-      <w:proofErr w:type="gramStart"/>
-      <w:r>
-        <w:rPr>
-          <w:rFonts w:hint="eastAsia"/>
-        </w:rPr>
-        <w:t>随后当</w:t>
-      </w:r>
-      <w:proofErr w:type="gramEnd"/>
-      <w:r>
-        <w:rPr>
-          <w:rFonts w:hint="eastAsia"/>
-        </w:rPr>
-        <w:t>用户查看评论热度榜单时，可以看到该电影。</w:t>
+      <w:r>
+        <w:rPr>
+          <w:rFonts w:hint="eastAsia"/>
+        </w:rPr>
+        <w:t>，随后当用户查看评论热度榜单时，可以看到该电影。</w:t>
       </w:r>
     </w:p>
     <w:p>
@@ -4912,7 +4060,7 @@
                     <pic:cNvPicPr/>
                   </pic:nvPicPr>
                   <pic:blipFill>
-                    <a:blip r:embed="rId17"/>
+                    <a:blip r:embed="rId9"/>
                     <a:stretch>
                       <a:fillRect/>
                     </a:stretch>
@@ -5080,7 +4228,7 @@
                     <pic:cNvPicPr/>
                   </pic:nvPicPr>
                   <pic:blipFill rotWithShape="1">
-                    <a:blip r:embed="rId18"/>
+                    <a:blip r:embed="rId10"/>
                     <a:srcRect t="40661"/>
                     <a:stretch/>
                   </pic:blipFill>
@@ -5192,7 +4340,7 @@
                     <pic:cNvPicPr/>
                   </pic:nvPicPr>
                   <pic:blipFill>
-                    <a:blip r:embed="rId19"/>
+                    <a:blip r:embed="rId11"/>
                     <a:stretch>
                       <a:fillRect/>
                     </a:stretch>
@@ -5255,6 +4403,761 @@
             <wp:extent cx="5274310" cy="1515110"/>
             <wp:effectExtent l="0" t="0" r="0" b="0"/>
             <wp:docPr id="43" name="图片 43"/>
+            <wp:cNvGraphicFramePr>
+              <a:graphicFrameLocks xmlns:a="http://schemas.openxmlformats.org/drawingml/2006/main" noChangeAspect="1"/>
+            </wp:cNvGraphicFramePr>
+            <a:graphic xmlns:a="http://schemas.openxmlformats.org/drawingml/2006/main">
+              <a:graphicData uri="http://schemas.openxmlformats.org/drawingml/2006/picture">
+                <pic:pic xmlns:pic="http://schemas.openxmlformats.org/drawingml/2006/picture">
+                  <pic:nvPicPr>
+                    <pic:cNvPr id="1" name=""/>
+                    <pic:cNvPicPr/>
+                  </pic:nvPicPr>
+                  <pic:blipFill>
+                    <a:blip r:embed="rId12"/>
+                    <a:stretch>
+                      <a:fillRect/>
+                    </a:stretch>
+                  </pic:blipFill>
+                  <pic:spPr>
+                    <a:xfrm>
+                      <a:off x="0" y="0"/>
+                      <a:ext cx="5274310" cy="1515110"/>
+                    </a:xfrm>
+                    <a:prstGeom prst="rect">
+                      <a:avLst/>
+                    </a:prstGeom>
+                  </pic:spPr>
+                </pic:pic>
+              </a:graphicData>
+            </a:graphic>
+          </wp:inline>
+        </w:drawing>
+      </w:r>
+    </w:p>
+    <w:p>
+      <w:pPr>
+        <w:pStyle w:val="6"/>
+      </w:pPr>
+      <w:r>
+        <w:rPr>
+          <w:rFonts w:hint="eastAsia"/>
+        </w:rPr>
+        <w:t>触发器</w:t>
+      </w:r>
+      <w:r>
+        <w:t>[score_update]</w:t>
+      </w:r>
+      <w:r>
+        <w:rPr>
+          <w:rFonts w:hint="eastAsia"/>
+        </w:rPr>
+        <w:t>：</w:t>
+      </w:r>
+    </w:p>
+    <w:p>
+      <w:pPr>
+        <w:pStyle w:val="ab"/>
+        <w:numPr>
+          <w:ilvl w:val="1"/>
+          <w:numId w:val="9"/>
+        </w:numPr>
+        <w:ind w:firstLineChars="0"/>
+      </w:pPr>
+      <w:r>
+        <w:rPr>
+          <w:rFonts w:hint="eastAsia"/>
+        </w:rPr>
+        <w:t>功能：对电影的评分进行实时更新。</w:t>
+      </w:r>
+      <w:r>
+        <w:rPr>
+          <w:rFonts w:hint="eastAsia"/>
+        </w:rPr>
+        <w:t>由于</w:t>
+      </w:r>
+      <w:r>
+        <w:rPr>
+          <w:rFonts w:hint="eastAsia"/>
+        </w:rPr>
+        <w:t>每部电影的评分为所有用户对其评分的均值</w:t>
+      </w:r>
+      <w:r>
+        <w:rPr>
+          <w:rFonts w:hint="eastAsia"/>
+        </w:rPr>
+        <w:t>，</w:t>
+      </w:r>
+      <w:r>
+        <w:rPr>
+          <w:rFonts w:hint="eastAsia"/>
+        </w:rPr>
+        <w:t>因此，每当有用户对某电影进行评分或更新评分之后，该电影的评分就需要进行更新。</w:t>
+      </w:r>
+    </w:p>
+    <w:p>
+      <w:pPr>
+        <w:pStyle w:val="ab"/>
+        <w:ind w:left="1260" w:firstLineChars="0" w:firstLine="0"/>
+      </w:pPr>
+      <w:r>
+        <w:rPr>
+          <w:noProof/>
+        </w:rPr>
+        <w:drawing>
+          <wp:inline distT="0" distB="0" distL="0" distR="0" wp14:anchorId="40EDC570" wp14:editId="7CBC303A">
+            <wp:extent cx="5274310" cy="1411605"/>
+            <wp:effectExtent l="0" t="0" r="0" b="0"/>
+            <wp:docPr id="12" name="图片 12"/>
+            <wp:cNvGraphicFramePr>
+              <a:graphicFrameLocks xmlns:a="http://schemas.openxmlformats.org/drawingml/2006/main" noChangeAspect="1"/>
+            </wp:cNvGraphicFramePr>
+            <a:graphic xmlns:a="http://schemas.openxmlformats.org/drawingml/2006/main">
+              <a:graphicData uri="http://schemas.openxmlformats.org/drawingml/2006/picture">
+                <pic:pic xmlns:pic="http://schemas.openxmlformats.org/drawingml/2006/picture">
+                  <pic:nvPicPr>
+                    <pic:cNvPr id="1" name=""/>
+                    <pic:cNvPicPr/>
+                  </pic:nvPicPr>
+                  <pic:blipFill>
+                    <a:blip r:embed="rId13"/>
+                    <a:stretch>
+                      <a:fillRect/>
+                    </a:stretch>
+                  </pic:blipFill>
+                  <pic:spPr>
+                    <a:xfrm>
+                      <a:off x="0" y="0"/>
+                      <a:ext cx="5274310" cy="1411605"/>
+                    </a:xfrm>
+                    <a:prstGeom prst="rect">
+                      <a:avLst/>
+                    </a:prstGeom>
+                  </pic:spPr>
+                </pic:pic>
+              </a:graphicData>
+            </a:graphic>
+          </wp:inline>
+        </w:drawing>
+      </w:r>
+    </w:p>
+    <w:p>
+      <w:pPr>
+        <w:pStyle w:val="ab"/>
+        <w:numPr>
+          <w:ilvl w:val="1"/>
+          <w:numId w:val="9"/>
+        </w:numPr>
+        <w:ind w:firstLineChars="0"/>
+      </w:pPr>
+      <w:r>
+        <w:rPr>
+          <w:rFonts w:hint="eastAsia"/>
+        </w:rPr>
+        <w:t>运行结果</w:t>
+      </w:r>
+      <w:r>
+        <w:t>:</w:t>
+      </w:r>
+      <w:r>
+        <w:t>ID</w:t>
+      </w:r>
+      <w:r>
+        <w:rPr>
+          <w:rFonts w:hint="eastAsia"/>
+        </w:rPr>
+        <w:t>=88</w:t>
+      </w:r>
+      <w:r>
+        <w:rPr>
+          <w:rFonts w:hint="eastAsia"/>
+        </w:rPr>
+        <w:t>的电影</w:t>
+      </w:r>
+      <w:r>
+        <w:rPr>
+          <w:rFonts w:hint="eastAsia"/>
+        </w:rPr>
+        <w:t>原先评分为</w:t>
+      </w:r>
+      <w:r>
+        <w:rPr>
+          <w:rFonts w:hint="eastAsia"/>
+        </w:rPr>
+        <w:t>24</w:t>
+      </w:r>
+      <w:r>
+        <w:rPr>
+          <w:rFonts w:hint="eastAsia"/>
+        </w:rPr>
+        <w:t>，某用户对其评分之后，</w:t>
+      </w:r>
+      <w:r>
+        <w:rPr>
+          <w:rFonts w:hint="eastAsia"/>
+        </w:rPr>
+        <w:t>comment</w:t>
+      </w:r>
+      <w:r>
+        <w:rPr>
+          <w:rFonts w:hint="eastAsia"/>
+        </w:rPr>
+        <w:t>表的触发器检测到</w:t>
+      </w:r>
+      <w:r>
+        <w:rPr>
+          <w:rFonts w:hint="eastAsia"/>
+        </w:rPr>
+        <w:t>update</w:t>
+      </w:r>
+      <w:r>
+        <w:rPr>
+          <w:rFonts w:hint="eastAsia"/>
+        </w:rPr>
+        <w:t>操作，因此更新电影表中该电影的评分</w:t>
+      </w:r>
+    </w:p>
+    <w:p>
+      <w:pPr>
+        <w:ind w:left="420"/>
+      </w:pPr>
+      <w:r>
+        <w:rPr>
+          <w:noProof/>
+        </w:rPr>
+        <w:lastRenderedPageBreak/>
+        <w:drawing>
+          <wp:inline distT="0" distB="0" distL="0" distR="0" wp14:anchorId="063CE256" wp14:editId="68C3AB19">
+            <wp:extent cx="5274310" cy="3416300"/>
+            <wp:effectExtent l="0" t="0" r="0" b="0"/>
+            <wp:docPr id="40" name="图片 40"/>
+            <wp:cNvGraphicFramePr>
+              <a:graphicFrameLocks xmlns:a="http://schemas.openxmlformats.org/drawingml/2006/main" noChangeAspect="1"/>
+            </wp:cNvGraphicFramePr>
+            <a:graphic xmlns:a="http://schemas.openxmlformats.org/drawingml/2006/main">
+              <a:graphicData uri="http://schemas.openxmlformats.org/drawingml/2006/picture">
+                <pic:pic xmlns:pic="http://schemas.openxmlformats.org/drawingml/2006/picture">
+                  <pic:nvPicPr>
+                    <pic:cNvPr id="1" name=""/>
+                    <pic:cNvPicPr/>
+                  </pic:nvPicPr>
+                  <pic:blipFill>
+                    <a:blip r:embed="rId14"/>
+                    <a:stretch>
+                      <a:fillRect/>
+                    </a:stretch>
+                  </pic:blipFill>
+                  <pic:spPr>
+                    <a:xfrm>
+                      <a:off x="0" y="0"/>
+                      <a:ext cx="5274310" cy="3416300"/>
+                    </a:xfrm>
+                    <a:prstGeom prst="rect">
+                      <a:avLst/>
+                    </a:prstGeom>
+                  </pic:spPr>
+                </pic:pic>
+              </a:graphicData>
+            </a:graphic>
+          </wp:inline>
+        </w:drawing>
+      </w:r>
+    </w:p>
+    <w:p>
+      <w:pPr>
+        <w:ind w:left="420"/>
+      </w:pPr>
+      <w:r>
+        <w:rPr>
+          <w:rFonts w:hint="eastAsia"/>
+        </w:rPr>
+        <w:t>更新后，评分为</w:t>
+      </w:r>
+      <w:r>
+        <w:rPr>
+          <w:rFonts w:hint="eastAsia"/>
+        </w:rPr>
+        <w:t>20</w:t>
+      </w:r>
+    </w:p>
+    <w:p>
+      <w:pPr>
+        <w:pStyle w:val="ab"/>
+        <w:ind w:left="840" w:firstLineChars="0" w:firstLine="0"/>
+      </w:pPr>
+      <w:r>
+        <w:rPr>
+          <w:noProof/>
+        </w:rPr>
+        <w:drawing>
+          <wp:inline distT="0" distB="0" distL="0" distR="0" wp14:anchorId="3587BE37" wp14:editId="33991F8B">
+            <wp:extent cx="5274310" cy="3521075"/>
+            <wp:effectExtent l="0" t="0" r="0" b="0"/>
+            <wp:docPr id="41" name="图片 41"/>
+            <wp:cNvGraphicFramePr>
+              <a:graphicFrameLocks xmlns:a="http://schemas.openxmlformats.org/drawingml/2006/main" noChangeAspect="1"/>
+            </wp:cNvGraphicFramePr>
+            <a:graphic xmlns:a="http://schemas.openxmlformats.org/drawingml/2006/main">
+              <a:graphicData uri="http://schemas.openxmlformats.org/drawingml/2006/picture">
+                <pic:pic xmlns:pic="http://schemas.openxmlformats.org/drawingml/2006/picture">
+                  <pic:nvPicPr>
+                    <pic:cNvPr id="1" name=""/>
+                    <pic:cNvPicPr/>
+                  </pic:nvPicPr>
+                  <pic:blipFill>
+                    <a:blip r:embed="rId15"/>
+                    <a:stretch>
+                      <a:fillRect/>
+                    </a:stretch>
+                  </pic:blipFill>
+                  <pic:spPr>
+                    <a:xfrm>
+                      <a:off x="0" y="0"/>
+                      <a:ext cx="5274310" cy="3521075"/>
+                    </a:xfrm>
+                    <a:prstGeom prst="rect">
+                      <a:avLst/>
+                    </a:prstGeom>
+                  </pic:spPr>
+                </pic:pic>
+              </a:graphicData>
+            </a:graphic>
+          </wp:inline>
+        </w:drawing>
+      </w:r>
+    </w:p>
+    <w:p>
+      <w:pPr>
+        <w:pStyle w:val="2"/>
+      </w:pPr>
+      <w:r>
+        <w:rPr>
+          <w:rFonts w:hint="eastAsia"/>
+        </w:rPr>
+        <w:lastRenderedPageBreak/>
+        <w:t>5</w:t>
+      </w:r>
+      <w:r>
+        <w:rPr>
+          <w:rFonts w:hint="eastAsia"/>
+        </w:rPr>
+        <w:t>、</w:t>
+      </w:r>
+      <w:r>
+        <w:rPr>
+          <w:rFonts w:hint="eastAsia"/>
+        </w:rPr>
+        <w:t>系统测试以及完善</w:t>
+      </w:r>
+    </w:p>
+    <w:p>
+      <w:pPr>
+        <w:pStyle w:val="3"/>
+      </w:pPr>
+      <w:r>
+        <w:rPr>
+          <w:rFonts w:hint="eastAsia"/>
+        </w:rPr>
+        <w:t>5</w:t>
+      </w:r>
+      <w:r>
+        <w:rPr>
+          <w:rFonts w:hint="eastAsia"/>
+        </w:rPr>
+        <w:t>.</w:t>
+      </w:r>
+      <w:r>
+        <w:rPr>
+          <w:rFonts w:hint="eastAsia"/>
+        </w:rPr>
+        <w:t>1</w:t>
+      </w:r>
+      <w:r>
+        <w:t xml:space="preserve"> </w:t>
+      </w:r>
+      <w:r>
+        <w:rPr>
+          <w:rFonts w:hint="eastAsia"/>
+        </w:rPr>
+        <w:t>用户注册时，使用</w:t>
+      </w:r>
+      <w:r>
+        <w:rPr>
+          <w:rFonts w:hint="eastAsia"/>
+        </w:rPr>
+        <w:t>异常</w:t>
+      </w:r>
+      <w:r>
+        <w:rPr>
+          <w:rFonts w:hint="eastAsia"/>
+        </w:rPr>
+        <w:t>捕捉，判断注册邮箱（有</w:t>
+      </w:r>
+      <w:r>
+        <w:rPr>
+          <w:rFonts w:hint="eastAsia"/>
+        </w:rPr>
+        <w:t>unique</w:t>
+      </w:r>
+      <w:r>
+        <w:rPr>
+          <w:rFonts w:hint="eastAsia"/>
+        </w:rPr>
+        <w:t>约束条件）是否已存在</w:t>
+      </w:r>
+    </w:p>
+    <w:p>
+      <w:r>
+        <w:rPr>
+          <w:rFonts w:hint="eastAsia"/>
+        </w:rPr>
+        <w:t>此处用到</w:t>
+      </w:r>
+      <w:r>
+        <w:rPr>
+          <w:rFonts w:hint="eastAsia"/>
+        </w:rPr>
+        <w:t>C#</w:t>
+      </w:r>
+      <w:r>
+        <w:rPr>
+          <w:rFonts w:hint="eastAsia"/>
+        </w:rPr>
+        <w:t>语言的</w:t>
+      </w:r>
+      <w:r>
+        <w:rPr>
+          <w:rFonts w:ascii="新宋体" w:eastAsia="新宋体" w:cs="新宋体"/>
+          <w:color w:val="000000"/>
+          <w:kern w:val="0"/>
+          <w:sz w:val="19"/>
+          <w:szCs w:val="19"/>
+        </w:rPr>
+        <w:t>SqlCommand</w:t>
+      </w:r>
+      <w:r>
+        <w:rPr>
+          <w:rFonts w:ascii="新宋体" w:eastAsia="新宋体" w:cs="新宋体" w:hint="eastAsia"/>
+          <w:color w:val="000000"/>
+          <w:kern w:val="0"/>
+          <w:sz w:val="19"/>
+          <w:szCs w:val="19"/>
+        </w:rPr>
+        <w:t>对象，执行封装的方法</w:t>
+      </w:r>
+      <w:r>
+        <w:rPr>
+          <w:rFonts w:ascii="新宋体" w:eastAsia="新宋体" w:cs="新宋体"/>
+          <w:color w:val="000000"/>
+          <w:kern w:val="0"/>
+          <w:sz w:val="19"/>
+          <w:szCs w:val="19"/>
+        </w:rPr>
+        <w:t>ExecuteNonQuery</w:t>
+      </w:r>
+      <w:r>
+        <w:rPr>
+          <w:rFonts w:ascii="新宋体" w:eastAsia="新宋体" w:cs="新宋体" w:hint="eastAsia"/>
+          <w:color w:val="000000"/>
+          <w:kern w:val="0"/>
+          <w:sz w:val="19"/>
+          <w:szCs w:val="19"/>
+        </w:rPr>
+        <w:t>(</w:t>
+      </w:r>
+      <w:r>
+        <w:rPr>
+          <w:rFonts w:ascii="新宋体" w:eastAsia="新宋体" w:cs="新宋体"/>
+          <w:color w:val="000000"/>
+          <w:kern w:val="0"/>
+          <w:sz w:val="19"/>
+          <w:szCs w:val="19"/>
+        </w:rPr>
+        <w:t>)</w:t>
+      </w:r>
+      <w:r>
+        <w:rPr>
+          <w:rFonts w:ascii="新宋体" w:eastAsia="新宋体" w:cs="新宋体" w:hint="eastAsia"/>
+          <w:color w:val="000000"/>
+          <w:kern w:val="0"/>
+          <w:sz w:val="19"/>
+          <w:szCs w:val="19"/>
+        </w:rPr>
+        <w:t>，</w:t>
+      </w:r>
+      <w:r>
+        <w:rPr>
+          <w:rFonts w:ascii="新宋体" w:eastAsia="新宋体" w:cs="新宋体" w:hint="eastAsia"/>
+          <w:color w:val="000000"/>
+          <w:kern w:val="0"/>
+          <w:sz w:val="19"/>
+          <w:szCs w:val="19"/>
+        </w:rPr>
+        <w:t>返回结果为操作影响的行数</w:t>
+      </w:r>
+    </w:p>
+    <w:p>
+      <w:r>
+        <w:rPr>
+          <w:noProof/>
+        </w:rPr>
+        <w:drawing>
+          <wp:inline distT="0" distB="0" distL="0" distR="0" wp14:anchorId="0E824A64" wp14:editId="2694566A">
+            <wp:extent cx="5274310" cy="3241675"/>
+            <wp:effectExtent l="0" t="0" r="0" b="0"/>
+            <wp:docPr id="15" name="图片 15"/>
+            <wp:cNvGraphicFramePr>
+              <a:graphicFrameLocks xmlns:a="http://schemas.openxmlformats.org/drawingml/2006/main" noChangeAspect="1"/>
+            </wp:cNvGraphicFramePr>
+            <a:graphic xmlns:a="http://schemas.openxmlformats.org/drawingml/2006/main">
+              <a:graphicData uri="http://schemas.openxmlformats.org/drawingml/2006/picture">
+                <pic:pic xmlns:pic="http://schemas.openxmlformats.org/drawingml/2006/picture">
+                  <pic:nvPicPr>
+                    <pic:cNvPr id="1" name=""/>
+                    <pic:cNvPicPr/>
+                  </pic:nvPicPr>
+                  <pic:blipFill>
+                    <a:blip r:embed="rId16"/>
+                    <a:stretch>
+                      <a:fillRect/>
+                    </a:stretch>
+                  </pic:blipFill>
+                  <pic:spPr>
+                    <a:xfrm>
+                      <a:off x="0" y="0"/>
+                      <a:ext cx="5274310" cy="3241675"/>
+                    </a:xfrm>
+                    <a:prstGeom prst="rect">
+                      <a:avLst/>
+                    </a:prstGeom>
+                  </pic:spPr>
+                </pic:pic>
+              </a:graphicData>
+            </a:graphic>
+          </wp:inline>
+        </w:drawing>
+      </w:r>
+    </w:p>
+    <w:p>
+      <w:pPr>
+        <w:pStyle w:val="ab"/>
+        <w:numPr>
+          <w:ilvl w:val="0"/>
+          <w:numId w:val="17"/>
+        </w:numPr>
+        <w:ind w:firstLineChars="0"/>
+      </w:pPr>
+      <w:r>
+        <w:rPr>
+          <w:rFonts w:hint="eastAsia"/>
+        </w:rPr>
+        <w:t>执行结果：若注册已经存在的账号，应用程序会报错，提醒重新选择注册邮箱</w:t>
+      </w:r>
+    </w:p>
+    <w:p>
+      <w:r>
+        <w:rPr>
+          <w:noProof/>
+        </w:rPr>
+        <w:drawing>
+          <wp:inline distT="0" distB="0" distL="0" distR="0" wp14:anchorId="03F5AF55" wp14:editId="0761521D">
+            <wp:extent cx="5274310" cy="2567940"/>
+            <wp:effectExtent l="0" t="0" r="0" b="0"/>
+            <wp:docPr id="34" name="图片 34"/>
+            <wp:cNvGraphicFramePr>
+              <a:graphicFrameLocks xmlns:a="http://schemas.openxmlformats.org/drawingml/2006/main" noChangeAspect="1"/>
+            </wp:cNvGraphicFramePr>
+            <a:graphic xmlns:a="http://schemas.openxmlformats.org/drawingml/2006/main">
+              <a:graphicData uri="http://schemas.openxmlformats.org/drawingml/2006/picture">
+                <pic:pic xmlns:pic="http://schemas.openxmlformats.org/drawingml/2006/picture">
+                  <pic:nvPicPr>
+                    <pic:cNvPr id="1" name=""/>
+                    <pic:cNvPicPr/>
+                  </pic:nvPicPr>
+                  <pic:blipFill>
+                    <a:blip r:embed="rId17"/>
+                    <a:stretch>
+                      <a:fillRect/>
+                    </a:stretch>
+                  </pic:blipFill>
+                  <pic:spPr>
+                    <a:xfrm>
+                      <a:off x="0" y="0"/>
+                      <a:ext cx="5274310" cy="2567940"/>
+                    </a:xfrm>
+                    <a:prstGeom prst="rect">
+                      <a:avLst/>
+                    </a:prstGeom>
+                  </pic:spPr>
+                </pic:pic>
+              </a:graphicData>
+            </a:graphic>
+          </wp:inline>
+        </w:drawing>
+      </w:r>
+    </w:p>
+    <w:p>
+      <w:pPr>
+        <w:pStyle w:val="3"/>
+      </w:pPr>
+      <w:r>
+        <w:rPr>
+          <w:rFonts w:hint="eastAsia"/>
+        </w:rPr>
+        <w:lastRenderedPageBreak/>
+        <w:t>5</w:t>
+      </w:r>
+      <w:r>
+        <w:rPr>
+          <w:rFonts w:hint="eastAsia"/>
+        </w:rPr>
+        <w:t>.</w:t>
+      </w:r>
+      <w:r>
+        <w:rPr>
+          <w:rFonts w:hint="eastAsia"/>
+        </w:rPr>
+        <w:t>2</w:t>
+      </w:r>
+      <w:r>
+        <w:t xml:space="preserve"> </w:t>
+      </w:r>
+      <w:r>
+        <w:rPr>
+          <w:rFonts w:hint="eastAsia"/>
+        </w:rPr>
+        <w:t>管理员对电影进行相关操作（使用</w:t>
+      </w:r>
+      <w:r>
+        <w:rPr>
+          <w:rFonts w:hint="eastAsia"/>
+        </w:rPr>
+        <w:t>异常</w:t>
+      </w:r>
+      <w:r>
+        <w:rPr>
+          <w:rFonts w:hint="eastAsia"/>
+        </w:rPr>
+        <w:t>捕捉）</w:t>
+      </w:r>
+    </w:p>
+    <w:p>
+      <w:r>
+        <w:rPr>
+          <w:noProof/>
+        </w:rPr>
+        <w:drawing>
+          <wp:inline distT="0" distB="0" distL="0" distR="0" wp14:anchorId="5DD3863A" wp14:editId="029C7642">
+            <wp:extent cx="3374767" cy="2372007"/>
+            <wp:effectExtent l="0" t="0" r="0" b="0"/>
+            <wp:docPr id="49" name="图片 49"/>
+            <wp:cNvGraphicFramePr>
+              <a:graphicFrameLocks xmlns:a="http://schemas.openxmlformats.org/drawingml/2006/main" noChangeAspect="1"/>
+            </wp:cNvGraphicFramePr>
+            <a:graphic xmlns:a="http://schemas.openxmlformats.org/drawingml/2006/main">
+              <a:graphicData uri="http://schemas.openxmlformats.org/drawingml/2006/picture">
+                <pic:pic xmlns:pic="http://schemas.openxmlformats.org/drawingml/2006/picture">
+                  <pic:nvPicPr>
+                    <pic:cNvPr id="1" name=""/>
+                    <pic:cNvPicPr/>
+                  </pic:nvPicPr>
+                  <pic:blipFill>
+                    <a:blip r:embed="rId18"/>
+                    <a:stretch>
+                      <a:fillRect/>
+                    </a:stretch>
+                  </pic:blipFill>
+                  <pic:spPr>
+                    <a:xfrm>
+                      <a:off x="0" y="0"/>
+                      <a:ext cx="3382188" cy="2377223"/>
+                    </a:xfrm>
+                    <a:prstGeom prst="rect">
+                      <a:avLst/>
+                    </a:prstGeom>
+                  </pic:spPr>
+                </pic:pic>
+              </a:graphicData>
+            </a:graphic>
+          </wp:inline>
+        </w:drawing>
+      </w:r>
+    </w:p>
+    <w:p>
+      <w:pPr>
+        <w:pStyle w:val="6"/>
+      </w:pPr>
+      <w:r>
+        <w:rPr>
+          <w:rFonts w:hint="eastAsia"/>
+        </w:rPr>
+        <w:t>添加已存在电影的报错提醒</w:t>
+      </w:r>
+    </w:p>
+    <w:p>
+      <w:r>
+        <w:rPr>
+          <w:noProof/>
+        </w:rPr>
+        <w:drawing>
+          <wp:inline distT="0" distB="0" distL="0" distR="0" wp14:anchorId="1C3B347E" wp14:editId="265993EE">
+            <wp:extent cx="5274310" cy="3527425"/>
+            <wp:effectExtent l="0" t="0" r="0" b="0"/>
+            <wp:docPr id="39" name="图片 39"/>
+            <wp:cNvGraphicFramePr>
+              <a:graphicFrameLocks xmlns:a="http://schemas.openxmlformats.org/drawingml/2006/main" noChangeAspect="1"/>
+            </wp:cNvGraphicFramePr>
+            <a:graphic xmlns:a="http://schemas.openxmlformats.org/drawingml/2006/main">
+              <a:graphicData uri="http://schemas.openxmlformats.org/drawingml/2006/picture">
+                <pic:pic xmlns:pic="http://schemas.openxmlformats.org/drawingml/2006/picture">
+                  <pic:nvPicPr>
+                    <pic:cNvPr id="1" name=""/>
+                    <pic:cNvPicPr/>
+                  </pic:nvPicPr>
+                  <pic:blipFill>
+                    <a:blip r:embed="rId19"/>
+                    <a:stretch>
+                      <a:fillRect/>
+                    </a:stretch>
+                  </pic:blipFill>
+                  <pic:spPr>
+                    <a:xfrm>
+                      <a:off x="0" y="0"/>
+                      <a:ext cx="5274310" cy="3527425"/>
+                    </a:xfrm>
+                    <a:prstGeom prst="rect">
+                      <a:avLst/>
+                    </a:prstGeom>
+                  </pic:spPr>
+                </pic:pic>
+              </a:graphicData>
+            </a:graphic>
+          </wp:inline>
+        </w:drawing>
+      </w:r>
+    </w:p>
+    <w:p>
+      <w:pPr>
+        <w:pStyle w:val="6"/>
+      </w:pPr>
+      <w:r>
+        <w:rPr>
+          <w:rFonts w:hint="eastAsia"/>
+        </w:rPr>
+        <w:lastRenderedPageBreak/>
+        <w:t>更新某电影类型</w:t>
+      </w:r>
+    </w:p>
+    <w:p>
+      <w:r>
+        <w:rPr>
+          <w:noProof/>
+        </w:rPr>
+        <w:drawing>
+          <wp:inline distT="0" distB="0" distL="0" distR="0" wp14:anchorId="558CC6E2" wp14:editId="14B6B980">
+            <wp:extent cx="5274310" cy="3508375"/>
+            <wp:effectExtent l="0" t="0" r="0" b="0"/>
+            <wp:docPr id="45" name="图片 45"/>
             <wp:cNvGraphicFramePr>
               <a:graphicFrameLocks xmlns:a="http://schemas.openxmlformats.org/drawingml/2006/main" noChangeAspect="1"/>
             </wp:cNvGraphicFramePr>
@@ -5274,7 +5177,7 @@
                   <pic:spPr>
                     <a:xfrm>
                       <a:off x="0" y="0"/>
-                      <a:ext cx="5274310" cy="1515110"/>
+                      <a:ext cx="5274310" cy="3508375"/>
                     </a:xfrm>
                     <a:prstGeom prst="rect">
                       <a:avLst/>
@@ -5295,80 +5198,19 @@
         <w:rPr>
           <w:rFonts w:hint="eastAsia"/>
         </w:rPr>
-        <w:t>触发器</w:t>
-      </w:r>
-      <w:r>
-        <w:t>[</w:t>
-      </w:r>
-      <w:proofErr w:type="spellStart"/>
-      <w:r>
-        <w:t>score_update</w:t>
-      </w:r>
-      <w:proofErr w:type="spellEnd"/>
-      <w:r>
-        <w:t>]</w:t>
-      </w:r>
-      <w:r>
-        <w:rPr>
-          <w:rFonts w:hint="eastAsia"/>
-        </w:rPr>
-        <w:t>：</w:t>
+        <w:t>更新后的结果</w:t>
       </w:r>
     </w:p>
     <w:p>
-      <w:pPr>
-        <w:pStyle w:val="ab"/>
-        <w:numPr>
-          <w:ilvl w:val="1"/>
-          <w:numId w:val="9"/>
-        </w:numPr>
-        <w:ind w:firstLineChars="0"/>
-      </w:pPr>
-      <w:r>
-        <w:rPr>
-          <w:rFonts w:hint="eastAsia"/>
-        </w:rPr>
-        <w:t>功能：对电影的评分进行实时更新。</w:t>
-      </w:r>
-      <w:r>
-        <w:rPr>
-          <w:rFonts w:hint="eastAsia"/>
-        </w:rPr>
-        <w:t>由于</w:t>
-      </w:r>
-      <w:r>
-        <w:rPr>
-          <w:rFonts w:hint="eastAsia"/>
-        </w:rPr>
-        <w:t>每部电影的评分为所有用户对其评分的均值</w:t>
-      </w:r>
-      <w:r>
-        <w:rPr>
-          <w:rFonts w:hint="eastAsia"/>
-        </w:rPr>
-        <w:t>，</w:t>
-      </w:r>
-      <w:r>
-        <w:rPr>
-          <w:rFonts w:hint="eastAsia"/>
-        </w:rPr>
-        <w:t>因此，每当有用户对某电影进行评分或更新评分之后，该电影的评分就需要进行更新。</w:t>
-      </w:r>
-    </w:p>
-    <w:p>
-      <w:pPr>
-        <w:pStyle w:val="ab"/>
-        <w:ind w:left="1260" w:firstLineChars="0" w:firstLine="0"/>
-      </w:pPr>
       <w:r>
         <w:rPr>
           <w:noProof/>
         </w:rPr>
         <w:drawing>
-          <wp:inline distT="0" distB="0" distL="0" distR="0" wp14:anchorId="40EDC570" wp14:editId="7CBC303A">
-            <wp:extent cx="5274310" cy="1411605"/>
+          <wp:inline distT="0" distB="0" distL="0" distR="0" wp14:anchorId="071B93B3" wp14:editId="47FDF106">
+            <wp:extent cx="5274310" cy="245745"/>
             <wp:effectExtent l="0" t="0" r="0" b="0"/>
-            <wp:docPr id="12" name="图片 12"/>
+            <wp:docPr id="46" name="图片 46"/>
             <wp:cNvGraphicFramePr>
               <a:graphicFrameLocks xmlns:a="http://schemas.openxmlformats.org/drawingml/2006/main" noChangeAspect="1"/>
             </wp:cNvGraphicFramePr>
@@ -5388,714 +5230,6 @@
                   <pic:spPr>
                     <a:xfrm>
                       <a:off x="0" y="0"/>
-                      <a:ext cx="5274310" cy="1411605"/>
-                    </a:xfrm>
-                    <a:prstGeom prst="rect">
-                      <a:avLst/>
-                    </a:prstGeom>
-                  </pic:spPr>
-                </pic:pic>
-              </a:graphicData>
-            </a:graphic>
-          </wp:inline>
-        </w:drawing>
-      </w:r>
-    </w:p>
-    <w:p>
-      <w:pPr>
-        <w:pStyle w:val="ab"/>
-        <w:numPr>
-          <w:ilvl w:val="1"/>
-          <w:numId w:val="9"/>
-        </w:numPr>
-        <w:ind w:firstLineChars="0"/>
-      </w:pPr>
-      <w:r>
-        <w:rPr>
-          <w:rFonts w:hint="eastAsia"/>
-        </w:rPr>
-        <w:t>运行结果</w:t>
-      </w:r>
-      <w:r>
-        <w:t>:</w:t>
-      </w:r>
-      <w:r>
-        <w:t>ID</w:t>
-      </w:r>
-      <w:r>
-        <w:rPr>
-          <w:rFonts w:hint="eastAsia"/>
-        </w:rPr>
-        <w:t>=88</w:t>
-      </w:r>
-      <w:r>
-        <w:rPr>
-          <w:rFonts w:hint="eastAsia"/>
-        </w:rPr>
-        <w:t>的电影</w:t>
-      </w:r>
-      <w:r>
-        <w:rPr>
-          <w:rFonts w:hint="eastAsia"/>
-        </w:rPr>
-        <w:t>原先评分为</w:t>
-      </w:r>
-      <w:r>
-        <w:rPr>
-          <w:rFonts w:hint="eastAsia"/>
-        </w:rPr>
-        <w:t>24</w:t>
-      </w:r>
-      <w:r>
-        <w:rPr>
-          <w:rFonts w:hint="eastAsia"/>
-        </w:rPr>
-        <w:t>，某用户对其评分之后，</w:t>
-      </w:r>
-      <w:r>
-        <w:rPr>
-          <w:rFonts w:hint="eastAsia"/>
-        </w:rPr>
-        <w:t>comment</w:t>
-      </w:r>
-      <w:r>
-        <w:rPr>
-          <w:rFonts w:hint="eastAsia"/>
-        </w:rPr>
-        <w:t>表的触发器检测到</w:t>
-      </w:r>
-      <w:r>
-        <w:rPr>
-          <w:rFonts w:hint="eastAsia"/>
-        </w:rPr>
-        <w:t>update</w:t>
-      </w:r>
-      <w:r>
-        <w:rPr>
-          <w:rFonts w:hint="eastAsia"/>
-        </w:rPr>
-        <w:t>操作，因此更新电影表中该电影的评分</w:t>
-      </w:r>
-    </w:p>
-    <w:p>
-      <w:pPr>
-        <w:ind w:left="420"/>
-      </w:pPr>
-      <w:r>
-        <w:rPr>
-          <w:noProof/>
-        </w:rPr>
-        <w:lastRenderedPageBreak/>
-        <w:drawing>
-          <wp:inline distT="0" distB="0" distL="0" distR="0" wp14:anchorId="063CE256" wp14:editId="68C3AB19">
-            <wp:extent cx="5274310" cy="3416300"/>
-            <wp:effectExtent l="0" t="0" r="0" b="0"/>
-            <wp:docPr id="40" name="图片 40"/>
-            <wp:cNvGraphicFramePr>
-              <a:graphicFrameLocks xmlns:a="http://schemas.openxmlformats.org/drawingml/2006/main" noChangeAspect="1"/>
-            </wp:cNvGraphicFramePr>
-            <a:graphic xmlns:a="http://schemas.openxmlformats.org/drawingml/2006/main">
-              <a:graphicData uri="http://schemas.openxmlformats.org/drawingml/2006/picture">
-                <pic:pic xmlns:pic="http://schemas.openxmlformats.org/drawingml/2006/picture">
-                  <pic:nvPicPr>
-                    <pic:cNvPr id="1" name=""/>
-                    <pic:cNvPicPr/>
-                  </pic:nvPicPr>
-                  <pic:blipFill>
-                    <a:blip r:embed="rId22"/>
-                    <a:stretch>
-                      <a:fillRect/>
-                    </a:stretch>
-                  </pic:blipFill>
-                  <pic:spPr>
-                    <a:xfrm>
-                      <a:off x="0" y="0"/>
-                      <a:ext cx="5274310" cy="3416300"/>
-                    </a:xfrm>
-                    <a:prstGeom prst="rect">
-                      <a:avLst/>
-                    </a:prstGeom>
-                  </pic:spPr>
-                </pic:pic>
-              </a:graphicData>
-            </a:graphic>
-          </wp:inline>
-        </w:drawing>
-      </w:r>
-    </w:p>
-    <w:p>
-      <w:pPr>
-        <w:ind w:left="420"/>
-      </w:pPr>
-      <w:r>
-        <w:rPr>
-          <w:rFonts w:hint="eastAsia"/>
-        </w:rPr>
-        <w:t>更新后，评分为</w:t>
-      </w:r>
-      <w:r>
-        <w:rPr>
-          <w:rFonts w:hint="eastAsia"/>
-        </w:rPr>
-        <w:t>20</w:t>
-      </w:r>
-    </w:p>
-    <w:p>
-      <w:pPr>
-        <w:pStyle w:val="ab"/>
-        <w:ind w:left="840" w:firstLineChars="0" w:firstLine="0"/>
-      </w:pPr>
-      <w:r>
-        <w:rPr>
-          <w:noProof/>
-        </w:rPr>
-        <w:drawing>
-          <wp:inline distT="0" distB="0" distL="0" distR="0" wp14:anchorId="3587BE37" wp14:editId="33991F8B">
-            <wp:extent cx="5274310" cy="3521075"/>
-            <wp:effectExtent l="0" t="0" r="0" b="0"/>
-            <wp:docPr id="41" name="图片 41"/>
-            <wp:cNvGraphicFramePr>
-              <a:graphicFrameLocks xmlns:a="http://schemas.openxmlformats.org/drawingml/2006/main" noChangeAspect="1"/>
-            </wp:cNvGraphicFramePr>
-            <a:graphic xmlns:a="http://schemas.openxmlformats.org/drawingml/2006/main">
-              <a:graphicData uri="http://schemas.openxmlformats.org/drawingml/2006/picture">
-                <pic:pic xmlns:pic="http://schemas.openxmlformats.org/drawingml/2006/picture">
-                  <pic:nvPicPr>
-                    <pic:cNvPr id="1" name=""/>
-                    <pic:cNvPicPr/>
-                  </pic:nvPicPr>
-                  <pic:blipFill>
-                    <a:blip r:embed="rId23"/>
-                    <a:stretch>
-                      <a:fillRect/>
-                    </a:stretch>
-                  </pic:blipFill>
-                  <pic:spPr>
-                    <a:xfrm>
-                      <a:off x="0" y="0"/>
-                      <a:ext cx="5274310" cy="3521075"/>
-                    </a:xfrm>
-                    <a:prstGeom prst="rect">
-                      <a:avLst/>
-                    </a:prstGeom>
-                  </pic:spPr>
-                </pic:pic>
-              </a:graphicData>
-            </a:graphic>
-          </wp:inline>
-        </w:drawing>
-      </w:r>
-      <w:bookmarkStart w:id="7" w:name="_GoBack"/>
-      <w:bookmarkEnd w:id="7"/>
-    </w:p>
-    <w:p>
-      <w:pPr>
-        <w:pStyle w:val="2"/>
-      </w:pPr>
-      <w:r>
-        <w:rPr>
-          <w:rFonts w:hint="eastAsia"/>
-        </w:rPr>
-        <w:lastRenderedPageBreak/>
-        <w:t>5</w:t>
-      </w:r>
-      <w:r>
-        <w:rPr>
-          <w:rFonts w:hint="eastAsia"/>
-        </w:rPr>
-        <w:t>、</w:t>
-      </w:r>
-      <w:r>
-        <w:rPr>
-          <w:rFonts w:hint="eastAsia"/>
-        </w:rPr>
-        <w:t>系统测试以及完善</w:t>
-      </w:r>
-    </w:p>
-    <w:p>
-      <w:pPr>
-        <w:pStyle w:val="3"/>
-      </w:pPr>
-      <w:r>
-        <w:rPr>
-          <w:rFonts w:hint="eastAsia"/>
-        </w:rPr>
-        <w:t>5</w:t>
-      </w:r>
-      <w:r>
-        <w:rPr>
-          <w:rFonts w:hint="eastAsia"/>
-        </w:rPr>
-        <w:t>.</w:t>
-      </w:r>
-      <w:r>
-        <w:rPr>
-          <w:rFonts w:hint="eastAsia"/>
-        </w:rPr>
-        <w:t>1</w:t>
-      </w:r>
-      <w:r>
-        <w:t xml:space="preserve"> </w:t>
-      </w:r>
-      <w:r>
-        <w:rPr>
-          <w:rFonts w:hint="eastAsia"/>
-        </w:rPr>
-        <w:t>用户注册时，使用</w:t>
-      </w:r>
-      <w:r>
-        <w:rPr>
-          <w:rFonts w:hint="eastAsia"/>
-        </w:rPr>
-        <w:t>异常</w:t>
-      </w:r>
-      <w:r>
-        <w:rPr>
-          <w:rFonts w:hint="eastAsia"/>
-        </w:rPr>
-        <w:t>捕捉，判断注册邮箱（有</w:t>
-      </w:r>
-      <w:r>
-        <w:rPr>
-          <w:rFonts w:hint="eastAsia"/>
-        </w:rPr>
-        <w:t>unique</w:t>
-      </w:r>
-      <w:r>
-        <w:rPr>
-          <w:rFonts w:hint="eastAsia"/>
-        </w:rPr>
-        <w:t>约束条件）是否已存在</w:t>
-      </w:r>
-    </w:p>
-    <w:p>
-      <w:r>
-        <w:rPr>
-          <w:rFonts w:hint="eastAsia"/>
-        </w:rPr>
-        <w:t>此处用到</w:t>
-      </w:r>
-      <w:r>
-        <w:rPr>
-          <w:rFonts w:hint="eastAsia"/>
-        </w:rPr>
-        <w:t>C#</w:t>
-      </w:r>
-      <w:r>
-        <w:rPr>
-          <w:rFonts w:hint="eastAsia"/>
-        </w:rPr>
-        <w:t>语言的</w:t>
-      </w:r>
-      <w:proofErr w:type="spellStart"/>
-      <w:r>
-        <w:rPr>
-          <w:rFonts w:ascii="新宋体" w:eastAsia="新宋体" w:cs="新宋体"/>
-          <w:color w:val="000000"/>
-          <w:kern w:val="0"/>
-          <w:sz w:val="19"/>
-          <w:szCs w:val="19"/>
-        </w:rPr>
-        <w:t>SqlCommand</w:t>
-      </w:r>
-      <w:proofErr w:type="spellEnd"/>
-      <w:r>
-        <w:rPr>
-          <w:rFonts w:ascii="新宋体" w:eastAsia="新宋体" w:cs="新宋体" w:hint="eastAsia"/>
-          <w:color w:val="000000"/>
-          <w:kern w:val="0"/>
-          <w:sz w:val="19"/>
-          <w:szCs w:val="19"/>
-        </w:rPr>
-        <w:t>对象，执行封装的方法</w:t>
-      </w:r>
-      <w:proofErr w:type="spellStart"/>
-      <w:r>
-        <w:rPr>
-          <w:rFonts w:ascii="新宋体" w:eastAsia="新宋体" w:cs="新宋体"/>
-          <w:color w:val="000000"/>
-          <w:kern w:val="0"/>
-          <w:sz w:val="19"/>
-          <w:szCs w:val="19"/>
-        </w:rPr>
-        <w:t>ExecuteNonQuery</w:t>
-      </w:r>
-      <w:proofErr w:type="spellEnd"/>
-      <w:r>
-        <w:rPr>
-          <w:rFonts w:ascii="新宋体" w:eastAsia="新宋体" w:cs="新宋体" w:hint="eastAsia"/>
-          <w:color w:val="000000"/>
-          <w:kern w:val="0"/>
-          <w:sz w:val="19"/>
-          <w:szCs w:val="19"/>
-        </w:rPr>
-        <w:t>(</w:t>
-      </w:r>
-      <w:r>
-        <w:rPr>
-          <w:rFonts w:ascii="新宋体" w:eastAsia="新宋体" w:cs="新宋体"/>
-          <w:color w:val="000000"/>
-          <w:kern w:val="0"/>
-          <w:sz w:val="19"/>
-          <w:szCs w:val="19"/>
-        </w:rPr>
-        <w:t>)</w:t>
-      </w:r>
-      <w:r>
-        <w:rPr>
-          <w:rFonts w:ascii="新宋体" w:eastAsia="新宋体" w:cs="新宋体" w:hint="eastAsia"/>
-          <w:color w:val="000000"/>
-          <w:kern w:val="0"/>
-          <w:sz w:val="19"/>
-          <w:szCs w:val="19"/>
-        </w:rPr>
-        <w:t>，</w:t>
-      </w:r>
-      <w:r>
-        <w:rPr>
-          <w:rFonts w:ascii="新宋体" w:eastAsia="新宋体" w:cs="新宋体" w:hint="eastAsia"/>
-          <w:color w:val="000000"/>
-          <w:kern w:val="0"/>
-          <w:sz w:val="19"/>
-          <w:szCs w:val="19"/>
-        </w:rPr>
-        <w:t>返回结果为操作影响的行数</w:t>
-      </w:r>
-    </w:p>
-    <w:p>
-      <w:r>
-        <w:rPr>
-          <w:noProof/>
-        </w:rPr>
-        <w:drawing>
-          <wp:inline distT="0" distB="0" distL="0" distR="0" wp14:anchorId="0E824A64" wp14:editId="2694566A">
-            <wp:extent cx="5274310" cy="3241675"/>
-            <wp:effectExtent l="0" t="0" r="0" b="0"/>
-            <wp:docPr id="15" name="图片 15"/>
-            <wp:cNvGraphicFramePr>
-              <a:graphicFrameLocks xmlns:a="http://schemas.openxmlformats.org/drawingml/2006/main" noChangeAspect="1"/>
-            </wp:cNvGraphicFramePr>
-            <a:graphic xmlns:a="http://schemas.openxmlformats.org/drawingml/2006/main">
-              <a:graphicData uri="http://schemas.openxmlformats.org/drawingml/2006/picture">
-                <pic:pic xmlns:pic="http://schemas.openxmlformats.org/drawingml/2006/picture">
-                  <pic:nvPicPr>
-                    <pic:cNvPr id="1" name=""/>
-                    <pic:cNvPicPr/>
-                  </pic:nvPicPr>
-                  <pic:blipFill>
-                    <a:blip r:embed="rId24"/>
-                    <a:stretch>
-                      <a:fillRect/>
-                    </a:stretch>
-                  </pic:blipFill>
-                  <pic:spPr>
-                    <a:xfrm>
-                      <a:off x="0" y="0"/>
-                      <a:ext cx="5274310" cy="3241675"/>
-                    </a:xfrm>
-                    <a:prstGeom prst="rect">
-                      <a:avLst/>
-                    </a:prstGeom>
-                  </pic:spPr>
-                </pic:pic>
-              </a:graphicData>
-            </a:graphic>
-          </wp:inline>
-        </w:drawing>
-      </w:r>
-    </w:p>
-    <w:p>
-      <w:pPr>
-        <w:pStyle w:val="ab"/>
-        <w:numPr>
-          <w:ilvl w:val="0"/>
-          <w:numId w:val="17"/>
-        </w:numPr>
-        <w:ind w:firstLineChars="0"/>
-      </w:pPr>
-      <w:r>
-        <w:rPr>
-          <w:rFonts w:hint="eastAsia"/>
-        </w:rPr>
-        <w:t>执行结果：若注册已经存在的账号，应用程序会报错，提醒重新选择注册邮箱</w:t>
-      </w:r>
-    </w:p>
-    <w:p>
-      <w:r>
-        <w:rPr>
-          <w:noProof/>
-        </w:rPr>
-        <w:drawing>
-          <wp:inline distT="0" distB="0" distL="0" distR="0" wp14:anchorId="03F5AF55" wp14:editId="0761521D">
-            <wp:extent cx="5274310" cy="2567940"/>
-            <wp:effectExtent l="0" t="0" r="0" b="0"/>
-            <wp:docPr id="34" name="图片 34"/>
-            <wp:cNvGraphicFramePr>
-              <a:graphicFrameLocks xmlns:a="http://schemas.openxmlformats.org/drawingml/2006/main" noChangeAspect="1"/>
-            </wp:cNvGraphicFramePr>
-            <a:graphic xmlns:a="http://schemas.openxmlformats.org/drawingml/2006/main">
-              <a:graphicData uri="http://schemas.openxmlformats.org/drawingml/2006/picture">
-                <pic:pic xmlns:pic="http://schemas.openxmlformats.org/drawingml/2006/picture">
-                  <pic:nvPicPr>
-                    <pic:cNvPr id="1" name=""/>
-                    <pic:cNvPicPr/>
-                  </pic:nvPicPr>
-                  <pic:blipFill>
-                    <a:blip r:embed="rId25"/>
-                    <a:stretch>
-                      <a:fillRect/>
-                    </a:stretch>
-                  </pic:blipFill>
-                  <pic:spPr>
-                    <a:xfrm>
-                      <a:off x="0" y="0"/>
-                      <a:ext cx="5274310" cy="2567940"/>
-                    </a:xfrm>
-                    <a:prstGeom prst="rect">
-                      <a:avLst/>
-                    </a:prstGeom>
-                  </pic:spPr>
-                </pic:pic>
-              </a:graphicData>
-            </a:graphic>
-          </wp:inline>
-        </w:drawing>
-      </w:r>
-    </w:p>
-    <w:p>
-      <w:pPr>
-        <w:pStyle w:val="3"/>
-      </w:pPr>
-      <w:r>
-        <w:rPr>
-          <w:rFonts w:hint="eastAsia"/>
-        </w:rPr>
-        <w:lastRenderedPageBreak/>
-        <w:t>5</w:t>
-      </w:r>
-      <w:r>
-        <w:rPr>
-          <w:rFonts w:hint="eastAsia"/>
-        </w:rPr>
-        <w:t>.</w:t>
-      </w:r>
-      <w:r>
-        <w:rPr>
-          <w:rFonts w:hint="eastAsia"/>
-        </w:rPr>
-        <w:t>2</w:t>
-      </w:r>
-      <w:r>
-        <w:t xml:space="preserve"> </w:t>
-      </w:r>
-      <w:r>
-        <w:rPr>
-          <w:rFonts w:hint="eastAsia"/>
-        </w:rPr>
-        <w:t>管理员对电影进行相关操作（使用</w:t>
-      </w:r>
-      <w:r>
-        <w:rPr>
-          <w:rFonts w:hint="eastAsia"/>
-        </w:rPr>
-        <w:t>异常</w:t>
-      </w:r>
-      <w:r>
-        <w:rPr>
-          <w:rFonts w:hint="eastAsia"/>
-        </w:rPr>
-        <w:t>捕捉）</w:t>
-      </w:r>
-    </w:p>
-    <w:p>
-      <w:r>
-        <w:rPr>
-          <w:noProof/>
-        </w:rPr>
-        <w:drawing>
-          <wp:inline distT="0" distB="0" distL="0" distR="0" wp14:anchorId="5DD3863A" wp14:editId="029C7642">
-            <wp:extent cx="3374767" cy="2372007"/>
-            <wp:effectExtent l="0" t="0" r="0" b="0"/>
-            <wp:docPr id="49" name="图片 49"/>
-            <wp:cNvGraphicFramePr>
-              <a:graphicFrameLocks xmlns:a="http://schemas.openxmlformats.org/drawingml/2006/main" noChangeAspect="1"/>
-            </wp:cNvGraphicFramePr>
-            <a:graphic xmlns:a="http://schemas.openxmlformats.org/drawingml/2006/main">
-              <a:graphicData uri="http://schemas.openxmlformats.org/drawingml/2006/picture">
-                <pic:pic xmlns:pic="http://schemas.openxmlformats.org/drawingml/2006/picture">
-                  <pic:nvPicPr>
-                    <pic:cNvPr id="1" name=""/>
-                    <pic:cNvPicPr/>
-                  </pic:nvPicPr>
-                  <pic:blipFill>
-                    <a:blip r:embed="rId26"/>
-                    <a:stretch>
-                      <a:fillRect/>
-                    </a:stretch>
-                  </pic:blipFill>
-                  <pic:spPr>
-                    <a:xfrm>
-                      <a:off x="0" y="0"/>
-                      <a:ext cx="3382188" cy="2377223"/>
-                    </a:xfrm>
-                    <a:prstGeom prst="rect">
-                      <a:avLst/>
-                    </a:prstGeom>
-                  </pic:spPr>
-                </pic:pic>
-              </a:graphicData>
-            </a:graphic>
-          </wp:inline>
-        </w:drawing>
-      </w:r>
-    </w:p>
-    <w:p>
-      <w:pPr>
-        <w:pStyle w:val="6"/>
-      </w:pPr>
-      <w:r>
-        <w:rPr>
-          <w:rFonts w:hint="eastAsia"/>
-        </w:rPr>
-        <w:t>添加已存在电影的报错提醒</w:t>
-      </w:r>
-    </w:p>
-    <w:p>
-      <w:r>
-        <w:rPr>
-          <w:noProof/>
-        </w:rPr>
-        <w:drawing>
-          <wp:inline distT="0" distB="0" distL="0" distR="0" wp14:anchorId="1C3B347E" wp14:editId="265993EE">
-            <wp:extent cx="5274310" cy="3527425"/>
-            <wp:effectExtent l="0" t="0" r="0" b="0"/>
-            <wp:docPr id="39" name="图片 39"/>
-            <wp:cNvGraphicFramePr>
-              <a:graphicFrameLocks xmlns:a="http://schemas.openxmlformats.org/drawingml/2006/main" noChangeAspect="1"/>
-            </wp:cNvGraphicFramePr>
-            <a:graphic xmlns:a="http://schemas.openxmlformats.org/drawingml/2006/main">
-              <a:graphicData uri="http://schemas.openxmlformats.org/drawingml/2006/picture">
-                <pic:pic xmlns:pic="http://schemas.openxmlformats.org/drawingml/2006/picture">
-                  <pic:nvPicPr>
-                    <pic:cNvPr id="1" name=""/>
-                    <pic:cNvPicPr/>
-                  </pic:nvPicPr>
-                  <pic:blipFill>
-                    <a:blip r:embed="rId27"/>
-                    <a:stretch>
-                      <a:fillRect/>
-                    </a:stretch>
-                  </pic:blipFill>
-                  <pic:spPr>
-                    <a:xfrm>
-                      <a:off x="0" y="0"/>
-                      <a:ext cx="5274310" cy="3527425"/>
-                    </a:xfrm>
-                    <a:prstGeom prst="rect">
-                      <a:avLst/>
-                    </a:prstGeom>
-                  </pic:spPr>
-                </pic:pic>
-              </a:graphicData>
-            </a:graphic>
-          </wp:inline>
-        </w:drawing>
-      </w:r>
-    </w:p>
-    <w:p>
-      <w:pPr>
-        <w:pStyle w:val="6"/>
-      </w:pPr>
-      <w:r>
-        <w:rPr>
-          <w:rFonts w:hint="eastAsia"/>
-        </w:rPr>
-        <w:lastRenderedPageBreak/>
-        <w:t>更新某电影类型</w:t>
-      </w:r>
-    </w:p>
-    <w:p>
-      <w:r>
-        <w:rPr>
-          <w:noProof/>
-        </w:rPr>
-        <w:drawing>
-          <wp:inline distT="0" distB="0" distL="0" distR="0" wp14:anchorId="558CC6E2" wp14:editId="14B6B980">
-            <wp:extent cx="5274310" cy="3508375"/>
-            <wp:effectExtent l="0" t="0" r="0" b="0"/>
-            <wp:docPr id="45" name="图片 45"/>
-            <wp:cNvGraphicFramePr>
-              <a:graphicFrameLocks xmlns:a="http://schemas.openxmlformats.org/drawingml/2006/main" noChangeAspect="1"/>
-            </wp:cNvGraphicFramePr>
-            <a:graphic xmlns:a="http://schemas.openxmlformats.org/drawingml/2006/main">
-              <a:graphicData uri="http://schemas.openxmlformats.org/drawingml/2006/picture">
-                <pic:pic xmlns:pic="http://schemas.openxmlformats.org/drawingml/2006/picture">
-                  <pic:nvPicPr>
-                    <pic:cNvPr id="1" name=""/>
-                    <pic:cNvPicPr/>
-                  </pic:nvPicPr>
-                  <pic:blipFill>
-                    <a:blip r:embed="rId28"/>
-                    <a:stretch>
-                      <a:fillRect/>
-                    </a:stretch>
-                  </pic:blipFill>
-                  <pic:spPr>
-                    <a:xfrm>
-                      <a:off x="0" y="0"/>
-                      <a:ext cx="5274310" cy="3508375"/>
-                    </a:xfrm>
-                    <a:prstGeom prst="rect">
-                      <a:avLst/>
-                    </a:prstGeom>
-                  </pic:spPr>
-                </pic:pic>
-              </a:graphicData>
-            </a:graphic>
-          </wp:inline>
-        </w:drawing>
-      </w:r>
-    </w:p>
-    <w:p>
-      <w:pPr>
-        <w:pStyle w:val="6"/>
-      </w:pPr>
-      <w:r>
-        <w:rPr>
-          <w:rFonts w:hint="eastAsia"/>
-        </w:rPr>
-        <w:t>更新后的结果</w:t>
-      </w:r>
-    </w:p>
-    <w:p>
-      <w:r>
-        <w:rPr>
-          <w:noProof/>
-        </w:rPr>
-        <w:drawing>
-          <wp:inline distT="0" distB="0" distL="0" distR="0" wp14:anchorId="071B93B3" wp14:editId="47FDF106">
-            <wp:extent cx="5274310" cy="245745"/>
-            <wp:effectExtent l="0" t="0" r="0" b="0"/>
-            <wp:docPr id="46" name="图片 46"/>
-            <wp:cNvGraphicFramePr>
-              <a:graphicFrameLocks xmlns:a="http://schemas.openxmlformats.org/drawingml/2006/main" noChangeAspect="1"/>
-            </wp:cNvGraphicFramePr>
-            <a:graphic xmlns:a="http://schemas.openxmlformats.org/drawingml/2006/main">
-              <a:graphicData uri="http://schemas.openxmlformats.org/drawingml/2006/picture">
-                <pic:pic xmlns:pic="http://schemas.openxmlformats.org/drawingml/2006/picture">
-                  <pic:nvPicPr>
-                    <pic:cNvPr id="1" name=""/>
-                    <pic:cNvPicPr/>
-                  </pic:nvPicPr>
-                  <pic:blipFill>
-                    <a:blip r:embed="rId29"/>
-                    <a:stretch>
-                      <a:fillRect/>
-                    </a:stretch>
-                  </pic:blipFill>
-                  <pic:spPr>
-                    <a:xfrm>
-                      <a:off x="0" y="0"/>
                       <a:ext cx="5274310" cy="245745"/>
                     </a:xfrm>
                     <a:prstGeom prst="rect">
@@ -6163,21 +5297,7 @@
         <w:rPr>
           <w:rFonts w:hint="eastAsia"/>
         </w:rPr>
-        <w:t>首先，作为组长，我深刻体会到了领导小组的不易和小组合作的重要性。从项目选题的构思，到数据库的设计优化，再到项目的实现，我需要不断考虑到小组成员技能上的不同以及项目进度的发展，不断</w:t>
-      </w:r>
-      <w:proofErr w:type="gramStart"/>
-      <w:r>
-        <w:rPr>
-          <w:rFonts w:hint="eastAsia"/>
-        </w:rPr>
-        <w:t>调整分</w:t>
-      </w:r>
-      <w:proofErr w:type="gramEnd"/>
-      <w:r>
-        <w:rPr>
-          <w:rFonts w:hint="eastAsia"/>
-        </w:rPr>
-        <w:t>配给组员的任务。同时，组员之间的合作交流、大家发挥各自的专长和观点上的碰撞，让整个项目的开发充满了乐趣。</w:t>
+        <w:t>首先，作为组长，我深刻体会到了领导小组的不易和小组合作的重要性。从项目选题的构思，到数据库的设计优化，再到项目的实现，我需要不断考虑到小组成员技能上的不同以及项目进度的发展，不断调整分配给组员的任务。同时，组员之间的合作交流、大家发挥各自的专长和观点上的碰撞，让整个项目的开发充满了乐趣。</w:t>
       </w:r>
     </w:p>
     <w:p>
@@ -6237,6 +5357,7 @@
         <w:rPr>
           <w:rFonts w:hint="eastAsia"/>
         </w:rPr>
+        <w:lastRenderedPageBreak/>
         <w:t>7</w:t>
       </w:r>
       <w:r>
@@ -6305,7 +5426,7 @@
       </w:r>
     </w:p>
     <w:p>
-      <w:hyperlink r:id="rId30" w:history="1">
+      <w:hyperlink r:id="rId22" w:history="1">
         <w:r>
           <w:rPr>
             <w:rStyle w:val="aa"/>
@@ -9912,7 +9033,7 @@
 </file>
 
 <file path=customXml/itemProps1.xml><?xml version="1.0" encoding="utf-8"?>
-<ds:datastoreItem xmlns:ds="http://schemas.openxmlformats.org/officeDocument/2006/customXml" ds:itemID="{C50F78A2-3707-4372-A791-D11BC470E742}">
+<ds:datastoreItem xmlns:ds="http://schemas.openxmlformats.org/officeDocument/2006/customXml" ds:itemID="{FCB01EEC-36B2-4D8C-A2FD-2004D73E6616}">
   <ds:schemaRefs>
     <ds:schemaRef ds:uri="http://schemas.openxmlformats.org/officeDocument/2006/bibliography"/>
   </ds:schemaRefs>

</xml_diff>